<commit_message>
Added PDF document. Finished 100%
</commit_message>
<xml_diff>
--- a/Study the relationship of time needed to fix bugs by heroes and non.docx
+++ b/Study the relationship of time needed to fix bugs by heroes and non.docx
@@ -10,19 +10,11 @@
           <w:lang w:val="en-US"/>
         </w:rPr>
       </w:pPr>
-      <w:bookmarkStart w:id="0" w:name="_GoBack"/>
-      <w:bookmarkEnd w:id="0"/>
-      <w:r>
-        <w:rPr>
-          <w:lang w:val="en-US"/>
-        </w:rPr>
-        <w:t xml:space="preserve">Study the relationship of time needed to fix bugs by </w:t>
-      </w:r>
-      <w:r>
-        <w:rPr>
-          <w:lang w:val="en-US"/>
-        </w:rPr>
-        <w:t>heroes and non-heroes</w:t>
+      <w:r>
+        <w:rPr>
+          <w:lang w:val="en-US"/>
+        </w:rPr>
+        <w:t>Study the relationship of time needed to fix bugs by heroes and non-heroes</w:t>
       </w:r>
     </w:p>
     <w:p>
@@ -94,104 +86,20 @@
         <w:rPr>
           <w:lang w:val="en-US"/>
         </w:rPr>
-        <w:t>The purpose of this document is to show how the project of the</w:t>
-      </w:r>
-      <w:r>
-        <w:rPr>
-          <w:lang w:val="en-US"/>
-        </w:rPr>
-        <w:t xml:space="preserve"> </w:t>
-      </w:r>
-      <w:r>
-        <w:rPr>
-          <w:lang w:val="en-US"/>
-        </w:rPr>
-        <w:t xml:space="preserve">course “Empirical Software Measurement” </w:t>
-      </w:r>
-      <w:r>
-        <w:rPr>
-          <w:lang w:val="en-US"/>
-        </w:rPr>
-        <w:t xml:space="preserve">has been conducted by us </w:t>
-      </w:r>
-      <w:r>
-        <w:rPr>
-          <w:lang w:val="en-US"/>
-        </w:rPr>
-        <w:t xml:space="preserve">and </w:t>
-      </w:r>
-      <w:r>
-        <w:rPr>
-          <w:lang w:val="en-US"/>
-        </w:rPr>
-        <w:t>what the a</w:t>
-      </w:r>
-      <w:r>
-        <w:rPr>
-          <w:lang w:val="en-US"/>
-        </w:rPr>
-        <w:t>dopted experimental procedure</w:t>
-      </w:r>
-      <w:r>
-        <w:rPr>
-          <w:lang w:val="en-US"/>
-        </w:rPr>
-        <w:t xml:space="preserve"> was</w:t>
-      </w:r>
-      <w:r>
-        <w:rPr>
-          <w:lang w:val="en-US"/>
-        </w:rPr>
-        <w:t>.</w:t>
-      </w:r>
-    </w:p>
-    <w:p>
-      <w:pPr>
-        <w:rPr>
-          <w:lang w:val="en-US"/>
-        </w:rPr>
-      </w:pPr>
-      <w:r>
-        <w:rPr>
-          <w:lang w:val="en-US"/>
-        </w:rPr>
-        <w:t>The purpose of this project is to identify heroes among developers, based on their</w:t>
-      </w:r>
-      <w:r>
-        <w:rPr>
-          <w:lang w:val="en-US"/>
-        </w:rPr>
-        <w:t xml:space="preserve"> </w:t>
-      </w:r>
-      <w:r>
-        <w:rPr>
-          <w:lang w:val="en-US"/>
-        </w:rPr>
-        <w:t>commit on the version control system</w:t>
-      </w:r>
-      <w:r>
-        <w:rPr>
-          <w:lang w:val="en-US"/>
-        </w:rPr>
-        <w:t xml:space="preserve"> and then </w:t>
-      </w:r>
-      <w:r>
-        <w:rPr>
-          <w:lang w:val="en-US"/>
-        </w:rPr>
-        <w:t xml:space="preserve">the amount of time spent by </w:t>
-      </w:r>
-      <w:r>
-        <w:rPr>
-          <w:lang w:val="en-US"/>
-        </w:rPr>
-        <w:t>them</w:t>
-      </w:r>
-      <w:r>
-        <w:rPr>
-          <w:lang w:val="en-US"/>
-        </w:rPr>
-        <w:t xml:space="preserve"> to fix a bug compared the amount required by non-heroes.</w:t>
+        <w:t>The purpose of this document is to show how the project of the course “Empirical Software Measurement” has been conducted by us and what the adopted experimental procedure was.</w:t>
+      </w:r>
+    </w:p>
+    <w:p>
+      <w:pPr>
+        <w:rPr>
+          <w:lang w:val="en-US"/>
+        </w:rPr>
+      </w:pPr>
+      <w:r>
+        <w:rPr>
+          <w:lang w:val="en-US"/>
+        </w:rPr>
+        <w:t>The purpose of this project is to identify heroes among developers, based on their commit on the version control system and then the amount of time spent by them to fix a bug compared the amount required by non-heroes.</w:t>
       </w:r>
     </w:p>
     <w:p>
@@ -243,104 +151,32 @@
         <w:rPr>
           <w:lang w:val="en-US"/>
         </w:rPr>
-        <w:t>A hero is a developer that alone maintains most of a software system.</w:t>
-      </w:r>
-      <w:r>
-        <w:rPr>
-          <w:lang w:val="en-US"/>
-        </w:rPr>
-        <w:t xml:space="preserve"> </w:t>
-      </w:r>
-      <w:r>
-        <w:rPr>
-          <w:lang w:val="en-US"/>
-        </w:rPr>
-        <w:t xml:space="preserve">Thus a hero is the only developer with a high knowledge the code he/she </w:t>
-      </w:r>
-      <w:r>
-        <w:rPr>
-          <w:lang w:val="en-US"/>
-        </w:rPr>
-        <w:t xml:space="preserve">maintains </w:t>
-      </w:r>
-      <w:r>
-        <w:rPr>
-          <w:lang w:val="en-US"/>
-        </w:rPr>
-        <w:t>exclusively</w:t>
-      </w:r>
-      <w:r>
-        <w:rPr>
-          <w:lang w:val="en-US"/>
-        </w:rPr>
-        <w:t>. So when a hero is requested to fix a bug, it should take a short</w:t>
-      </w:r>
-      <w:r>
-        <w:rPr>
-          <w:lang w:val="en-US"/>
-        </w:rPr>
-        <w:t xml:space="preserve"> </w:t>
-      </w:r>
-      <w:r>
-        <w:rPr>
-          <w:lang w:val="en-US"/>
-        </w:rPr>
-        <w:t>to fix very familiar code. However, the hero could be overloaded, as he/she is the</w:t>
-      </w:r>
-      <w:r>
-        <w:rPr>
-          <w:lang w:val="en-US"/>
-        </w:rPr>
-        <w:t xml:space="preserve"> </w:t>
-      </w:r>
-      <w:r>
-        <w:rPr>
-          <w:lang w:val="en-US"/>
-        </w:rPr>
-        <w:t xml:space="preserve">only able to work on a large portion of code. </w:t>
-      </w:r>
-      <w:r>
-        <w:rPr>
-          <w:lang w:val="en-US"/>
-        </w:rPr>
-        <w:t xml:space="preserve"> </w:t>
-      </w:r>
-    </w:p>
-    <w:p>
-      <w:pPr>
-        <w:rPr>
-          <w:lang w:val="en-US"/>
-        </w:rPr>
-      </w:pPr>
-      <w:r>
-        <w:rPr>
-          <w:lang w:val="en-US"/>
-        </w:rPr>
-        <w:t>So what the main topic of the project will be is to compare</w:t>
-      </w:r>
-      <w:r>
-        <w:rPr>
-          <w:lang w:val="en-US"/>
-        </w:rPr>
-        <w:t xml:space="preserve"> the amount of time spent by heroes to fix a bug </w:t>
-      </w:r>
-      <w:r>
-        <w:rPr>
-          <w:lang w:val="en-US"/>
-        </w:rPr>
-        <w:t>with</w:t>
-      </w:r>
-      <w:r>
-        <w:rPr>
-          <w:lang w:val="en-US"/>
-        </w:rPr>
-        <w:t xml:space="preserve"> the</w:t>
-      </w:r>
-      <w:r>
-        <w:rPr>
-          <w:lang w:val="en-US"/>
-        </w:rPr>
-        <w:t xml:space="preserve"> amount required by non-heroes.</w:t>
+        <w:t xml:space="preserve">A hero is a developer that alone maintains most of a software system. Thus a hero is the only developer with a high knowledge the code he/she </w:t>
+      </w:r>
+      <w:r>
+        <w:rPr>
+          <w:lang w:val="en-US"/>
+        </w:rPr>
+        <w:t>maintains exclusively</w:t>
+      </w:r>
+      <w:r>
+        <w:rPr>
+          <w:lang w:val="en-US"/>
+        </w:rPr>
+        <w:t xml:space="preserve">. So when a hero is requested to fix a bug, it should take a short to fix very familiar code. However, the hero could be overloaded, as he/she is the only able to work on a large portion of code.  </w:t>
+      </w:r>
+    </w:p>
+    <w:p>
+      <w:pPr>
+        <w:rPr>
+          <w:lang w:val="en-US"/>
+        </w:rPr>
+      </w:pPr>
+      <w:r>
+        <w:rPr>
+          <w:lang w:val="en-US"/>
+        </w:rPr>
+        <w:t>So what the main topic of the project will be is to compare the amount of time spent by heroes to fix a bug with the amount required by non-heroes.</w:t>
       </w:r>
     </w:p>
     <w:p>
@@ -397,13 +233,25 @@
         <w:rPr>
           <w:lang w:val="en-US"/>
         </w:rPr>
-        <w:t>In order to get needed information</w:t>
-      </w:r>
-      <w:r>
-        <w:rPr>
-          <w:lang w:val="en-US"/>
-        </w:rPr>
-        <w:t xml:space="preserve"> in order to get heroes for the project we had to connect to the </w:t>
+        <w:t>In order to get</w:t>
+      </w:r>
+      <w:r>
+        <w:rPr>
+          <w:lang w:val="en-US"/>
+        </w:rPr>
+        <w:t xml:space="preserve"> all the</w:t>
+      </w:r>
+      <w:r>
+        <w:rPr>
+          <w:lang w:val="en-US"/>
+        </w:rPr>
+        <w:t xml:space="preserve"> needed information</w:t>
+      </w:r>
+      <w:r>
+        <w:rPr>
+          <w:lang w:val="en-US"/>
+        </w:rPr>
+        <w:t xml:space="preserve"> to get heroes for the project we had to connect to the </w:t>
       </w:r>
       <w:r>
         <w:rPr>
@@ -427,7 +275,21 @@
         <w:rPr>
           <w:lang w:val="en-US"/>
         </w:rPr>
-        <w:t>. We fetched all historical changes for each file currently (IMPORTANT) in the project and added counters for modifications by other users and the original author.</w:t>
+        <w:t>. We fetched all historical changes for each file currently (IMPORTANT</w:t>
+      </w:r>
+      <w:r>
+        <w:rPr>
+          <w:lang w:val="en-US"/>
+        </w:rPr>
+        <w:t xml:space="preserve"> for the secondary conclusions</w:t>
+      </w:r>
+      <w:bookmarkStart w:id="0" w:name="_GoBack"/>
+      <w:bookmarkEnd w:id="0"/>
+      <w:r>
+        <w:rPr>
+          <w:lang w:val="en-US"/>
+        </w:rPr>
+        <w:t>) in the project and added counters for modifications by other users and the original author.</w:t>
       </w:r>
     </w:p>
     <w:p>
@@ -489,74 +351,75 @@
           <w:lang w:val="en-US"/>
         </w:rPr>
         <w:lastRenderedPageBreak/>
-        <w:t xml:space="preserve">Then the </w:t>
-      </w:r>
-      <w:r>
-        <w:rPr>
-          <w:lang w:val="en-US"/>
-        </w:rPr>
-        <w:t>bug search</w:t>
-      </w:r>
-      <w:r>
-        <w:rPr>
-          <w:lang w:val="en-US"/>
-        </w:rPr>
-        <w:t xml:space="preserve"> had to be planned </w:t>
-      </w:r>
-      <w:r>
-        <w:rPr>
-          <w:lang w:val="en-US"/>
-        </w:rPr>
-        <w:t xml:space="preserve">now </w:t>
-      </w:r>
-      <w:r>
-        <w:rPr>
-          <w:lang w:val="en-US"/>
-        </w:rPr>
-        <w:t xml:space="preserve">and since there </w:t>
-      </w:r>
-      <w:r>
-        <w:rPr>
-          <w:lang w:val="en-US"/>
-        </w:rPr>
-        <w:t>is</w:t>
-      </w:r>
-      <w:r>
-        <w:rPr>
-          <w:lang w:val="en-US"/>
-        </w:rPr>
-        <w:t xml:space="preserve"> </w:t>
-      </w:r>
-      <w:r>
-        <w:rPr>
-          <w:lang w:val="en-US"/>
-        </w:rPr>
-        <w:t>much</w:t>
-      </w:r>
-      <w:r>
-        <w:rPr>
-          <w:lang w:val="en-US"/>
-        </w:rPr>
-        <w:t xml:space="preserve"> </w:t>
-      </w:r>
-      <w:r>
-        <w:rPr>
-          <w:lang w:val="en-US"/>
-        </w:rPr>
-        <w:t>possible kind of resolutions for bugs</w:t>
-      </w:r>
-      <w:r>
-        <w:rPr>
-          <w:lang w:val="en-US"/>
-        </w:rPr>
-        <w:t xml:space="preserve">, we have taken into consideration only </w:t>
-      </w:r>
-      <w:r>
-        <w:rPr>
-          <w:lang w:val="en-US"/>
-        </w:rPr>
-        <w:t>those who affect the code.</w:t>
-      </w:r>
+        <w:t xml:space="preserve">Once all authors &amp; existing heroes where retrieved, we connected to Bugzilla and downloaded all bugs related to the project. </w:t>
+      </w:r>
+      <w:r>
+        <w:rPr>
+          <w:lang w:val="en-US"/>
+        </w:rPr>
+        <w:t>The search had to be well defined since there</w:t>
+      </w:r>
+      <w:r>
+        <w:rPr>
+          <w:lang w:val="en-US"/>
+        </w:rPr>
+        <w:t xml:space="preserve"> exist</w:t>
+      </w:r>
+      <w:r>
+        <w:rPr>
+          <w:lang w:val="en-US"/>
+        </w:rPr>
+        <w:t xml:space="preserve"> various kinds of resolutions for bugs. </w:t>
+      </w:r>
+      <w:r>
+        <w:rPr>
+          <w:lang w:val="en-US"/>
+        </w:rPr>
+        <w:t>W</w:t>
+      </w:r>
+      <w:r>
+        <w:rPr>
+          <w:lang w:val="en-US"/>
+        </w:rPr>
+        <w:t xml:space="preserve">e have taken into consideration only </w:t>
+      </w:r>
+      <w:r>
+        <w:rPr>
+          <w:lang w:val="en-US"/>
+        </w:rPr>
+        <w:t xml:space="preserve">those </w:t>
+      </w:r>
+      <w:r>
+        <w:rPr>
+          <w:lang w:val="en-US"/>
+        </w:rPr>
+        <w:t xml:space="preserve">kinds </w:t>
+      </w:r>
+      <w:r>
+        <w:rPr>
+          <w:lang w:val="en-US"/>
+        </w:rPr>
+        <w:t xml:space="preserve">who </w:t>
+      </w:r>
+      <w:r>
+        <w:rPr>
+          <w:lang w:val="en-US"/>
+        </w:rPr>
+        <w:t>consider modifications in</w:t>
+      </w:r>
+      <w:r>
+        <w:rPr>
+          <w:lang w:val="en-US"/>
+        </w:rPr>
+        <w:t xml:space="preserve"> the code.</w:t>
+      </w:r>
+    </w:p>
+    <w:p>
+      <w:pPr>
+        <w:rPr>
+          <w:lang w:val="en-US"/>
+        </w:rPr>
+      </w:pPr>
     </w:p>
     <w:p>
       <w:pPr>
@@ -638,79 +501,7 @@
         <w:rPr>
           <w:lang w:val="en-US"/>
         </w:rPr>
-        <w:t xml:space="preserve"> These two hypotheses are two-tailed because there is no a-priory knowledge on the</w:t>
-      </w:r>
-      <w:r>
-        <w:rPr>
-          <w:lang w:val="en-US"/>
-        </w:rPr>
-        <w:t xml:space="preserve"> </w:t>
-      </w:r>
-      <w:r>
-        <w:rPr>
-          <w:lang w:val="en-US"/>
-        </w:rPr>
-        <w:t xml:space="preserve">expected trend that should favor </w:t>
-      </w:r>
-      <w:r>
-        <w:rPr>
-          <w:lang w:val="en-US"/>
-        </w:rPr>
-        <w:t>heroes versus non heroes to fix bugs</w:t>
-      </w:r>
-      <w:r>
-        <w:rPr>
-          <w:lang w:val="en-US"/>
-        </w:rPr>
-        <w:t>. On</w:t>
-      </w:r>
-      <w:r>
-        <w:rPr>
-          <w:lang w:val="en-US"/>
-        </w:rPr>
-        <w:t xml:space="preserve"> </w:t>
-      </w:r>
-      <w:r>
-        <w:rPr>
-          <w:lang w:val="en-US"/>
-        </w:rPr>
-        <w:t xml:space="preserve">the one hand </w:t>
-      </w:r>
-      <w:r>
-        <w:rPr>
-          <w:lang w:val="en-US"/>
-        </w:rPr>
-        <w:t xml:space="preserve">heroes know better the code </w:t>
-      </w:r>
-      <w:r>
-        <w:rPr>
-          <w:lang w:val="en-US"/>
-        </w:rPr>
-        <w:t xml:space="preserve">so, probably, they require </w:t>
-      </w:r>
-      <w:r>
-        <w:rPr>
-          <w:lang w:val="en-US"/>
-        </w:rPr>
-        <w:t>less time to fix</w:t>
-      </w:r>
-      <w:r>
-        <w:rPr>
-          <w:lang w:val="en-US"/>
-        </w:rPr>
-        <w:t xml:space="preserve">. On the other hand, </w:t>
-      </w:r>
-      <w:r>
-        <w:rPr>
-          <w:lang w:val="en-US"/>
-        </w:rPr>
-        <w:t>we cannot be sure that a hero knows exactly where to find the bug in prior</w:t>
-      </w:r>
-      <w:r>
-        <w:rPr>
-          <w:lang w:val="en-US"/>
-        </w:rPr>
-        <w:t>.</w:t>
+        <w:t>These two hypotheses are two-tailed because there is no a-priory knowledge on the expected trend that should favor heroes versus non heroes to fix bugs. On the one hand heroes know better the code so, probably, they require less time to fix. On the other hand, we cannot be sure that a hero knows exactly where to find the bug in prior.</w:t>
       </w:r>
     </w:p>
     <w:p>
@@ -791,59 +582,729 @@
         <w:rPr>
           <w:lang w:val="en-US"/>
         </w:rPr>
-        <w:t>Experimental design</w:t>
-      </w:r>
-    </w:p>
-    <w:p>
-      <w:pPr>
-        <w:rPr>
-          <w:lang w:val="en-US"/>
-        </w:rPr>
-      </w:pPr>
-    </w:p>
-    <w:p>
-      <w:pPr>
-        <w:rPr>
-          <w:lang w:val="en-US"/>
-        </w:rPr>
-      </w:pPr>
-      <w:r>
-        <w:rPr>
-          <w:lang w:val="en-US"/>
-        </w:rPr>
-        <w:t xml:space="preserve">We have </w:t>
-      </w:r>
-      <w:r>
-        <w:rPr>
-          <w:lang w:val="en-US"/>
-        </w:rPr>
-        <w:t>chosen</w:t>
-      </w:r>
-      <w:r>
-        <w:rPr>
-          <w:lang w:val="en-US"/>
-        </w:rPr>
-        <w:t xml:space="preserve"> to collect </w:t>
-      </w:r>
-      <w:r>
-        <w:rPr>
-          <w:lang w:val="en-US"/>
-        </w:rPr>
-        <w:t>only those files actually in the project in order to get only does heroes continuously working on it.</w:t>
-      </w:r>
-    </w:p>
-    <w:p>
-      <w:pPr>
-        <w:rPr>
-          <w:lang w:val="en-US"/>
-        </w:rPr>
-      </w:pPr>
-      <w:r>
-        <w:rPr>
-          <w:lang w:val="en-US"/>
-        </w:rPr>
-        <w:t>All bug severity and priority types where taken, but only those bugs resolved by actually making changes in the code where selected.</w:t>
-      </w:r>
+        <w:t>Experimental material and procedure</w:t>
+      </w:r>
+    </w:p>
+    <w:p>
+      <w:pPr>
+        <w:rPr>
+          <w:lang w:val="en-US"/>
+        </w:rPr>
+      </w:pPr>
+    </w:p>
+    <w:p>
+      <w:pPr>
+        <w:rPr>
+          <w:lang w:val="en-US"/>
+        </w:rPr>
+      </w:pPr>
+      <w:r>
+        <w:rPr>
+          <w:lang w:val="en-US"/>
+        </w:rPr>
+        <w:t>The development of the software has been realized using the Java programming language, and in addition to the standard libraries, in order t</w:t>
+      </w:r>
+      <w:r>
+        <w:rPr>
+          <w:lang w:val="en-US"/>
+        </w:rPr>
+        <w:t xml:space="preserve">o perform data collection, connection </w:t>
+      </w:r>
+      <w:r>
+        <w:rPr>
+          <w:lang w:val="en-US"/>
+        </w:rPr>
+        <w:t>libraries</w:t>
+      </w:r>
+      <w:r>
+        <w:rPr>
+          <w:lang w:val="en-US"/>
+        </w:rPr>
+        <w:t xml:space="preserve"> for the SVN and B</w:t>
+      </w:r>
+      <w:r>
+        <w:rPr>
+          <w:lang w:val="en-US"/>
+        </w:rPr>
+        <w:t xml:space="preserve">ugzilla repositories where used. </w:t>
+      </w:r>
+    </w:p>
+    <w:p>
+      <w:pPr>
+        <w:rPr>
+          <w:lang w:val="en-US"/>
+        </w:rPr>
+      </w:pPr>
+      <w:r>
+        <w:rPr>
+          <w:lang w:val="en-US"/>
+        </w:rPr>
+        <w:t xml:space="preserve">The output of the software is a CSV (comma separated value) file which is then given to R as input such to gather all needed statistical results to </w:t>
+      </w:r>
+      <w:r>
+        <w:rPr>
+          <w:lang w:val="en-US"/>
+        </w:rPr>
+        <w:t xml:space="preserve">make </w:t>
+      </w:r>
+      <w:r>
+        <w:rPr>
+          <w:lang w:val="en-US"/>
+        </w:rPr>
+        <w:t xml:space="preserve">conclusions </w:t>
+      </w:r>
+      <w:r>
+        <w:rPr>
+          <w:lang w:val="en-US"/>
+        </w:rPr>
+        <w:t>out of it.</w:t>
+      </w:r>
+    </w:p>
+    <w:p>
+      <w:pPr>
+        <w:rPr>
+          <w:lang w:val="en-US"/>
+        </w:rPr>
+      </w:pPr>
+      <w:r>
+        <w:rPr>
+          <w:noProof/>
+          <w:lang w:val="en-US" w:eastAsia="it-IT"/>
+        </w:rPr>
+        <mc:AlternateContent>
+          <mc:Choice Requires="wps">
+            <w:drawing>
+              <wp:anchor distT="0" distB="0" distL="114300" distR="114300" simplePos="0" relativeHeight="251659264" behindDoc="0" locked="0" layoutInCell="1" allowOverlap="1" wp14:anchorId="1060C168" wp14:editId="6AE86402">
+                <wp:simplePos x="0" y="0"/>
+                <wp:positionH relativeFrom="column">
+                  <wp:posOffset>3810</wp:posOffset>
+                </wp:positionH>
+                <wp:positionV relativeFrom="paragraph">
+                  <wp:posOffset>185420</wp:posOffset>
+                </wp:positionV>
+                <wp:extent cx="1476375" cy="1304925"/>
+                <wp:effectExtent l="0" t="0" r="28575" b="28575"/>
+                <wp:wrapNone/>
+                <wp:docPr id="2" name="Rectangle 2"/>
+                <wp:cNvGraphicFramePr/>
+                <a:graphic xmlns:a="http://schemas.openxmlformats.org/drawingml/2006/main">
+                  <a:graphicData uri="http://schemas.microsoft.com/office/word/2010/wordprocessingShape">
+                    <wps:wsp>
+                      <wps:cNvSpPr/>
+                      <wps:spPr>
+                        <a:xfrm>
+                          <a:off x="0" y="0"/>
+                          <a:ext cx="1476375" cy="1304925"/>
+                        </a:xfrm>
+                        <a:prstGeom prst="rect">
+                          <a:avLst/>
+                        </a:prstGeom>
+                      </wps:spPr>
+                      <wps:style>
+                        <a:lnRef idx="2">
+                          <a:schemeClr val="dk1"/>
+                        </a:lnRef>
+                        <a:fillRef idx="1">
+                          <a:schemeClr val="lt1"/>
+                        </a:fillRef>
+                        <a:effectRef idx="0">
+                          <a:schemeClr val="dk1"/>
+                        </a:effectRef>
+                        <a:fontRef idx="minor">
+                          <a:schemeClr val="dk1"/>
+                        </a:fontRef>
+                      </wps:style>
+                      <wps:txbx>
+                        <w:txbxContent>
+                          <w:p>
+                            <w:pPr>
+                              <w:jc w:val="center"/>
+                            </w:pPr>
+                            <w:r>
+                              <w:t>SVNHandler</w:t>
+                            </w:r>
+                          </w:p>
+                          <w:p>
+                            <w:pPr>
+                              <w:jc w:val="center"/>
+                            </w:pPr>
+                            <w:r>
+                              <w:rPr>
+                                <w:noProof/>
+                                <w:lang w:eastAsia="it-IT"/>
+                              </w:rPr>
+                              <w:drawing>
+                                <wp:inline distT="0" distB="0" distL="0" distR="0" wp14:anchorId="259276F7" wp14:editId="7EEAAA55">
+                                  <wp:extent cx="457200" cy="457200"/>
+                                  <wp:effectExtent l="0" t="0" r="0" b="0"/>
+                                  <wp:docPr id="12" name="Picture 12"/>
+                                  <wp:cNvGraphicFramePr>
+                                    <a:graphicFrameLocks xmlns:a="http://schemas.openxmlformats.org/drawingml/2006/main" noChangeAspect="1"/>
+                                  </wp:cNvGraphicFramePr>
+                                  <a:graphic xmlns:a="http://schemas.openxmlformats.org/drawingml/2006/main">
+                                    <a:graphicData uri="http://schemas.openxmlformats.org/drawingml/2006/picture">
+                                      <pic:pic xmlns:pic="http://schemas.openxmlformats.org/drawingml/2006/picture">
+                                        <pic:nvPicPr>
+                                          <pic:cNvPr id="0" name=""/>
+                                          <pic:cNvPicPr/>
+                                        </pic:nvPicPr>
+                                        <pic:blipFill>
+                                          <a:blip r:embed="rId6"/>
+                                          <a:stretch>
+                                            <a:fillRect/>
+                                          </a:stretch>
+                                        </pic:blipFill>
+                                        <pic:spPr>
+                                          <a:xfrm>
+                                            <a:off x="0" y="0"/>
+                                            <a:ext cx="457200" cy="457200"/>
+                                          </a:xfrm>
+                                          <a:prstGeom prst="rect">
+                                            <a:avLst/>
+                                          </a:prstGeom>
+                                        </pic:spPr>
+                                      </pic:pic>
+                                    </a:graphicData>
+                                  </a:graphic>
+                                </wp:inline>
+                              </w:drawing>
+                            </w:r>
+                          </w:p>
+                          <w:p>
+                            <w:pPr>
+                              <w:jc w:val="center"/>
+                            </w:pPr>
+                            <w:r>
+                              <w:t>BugzillaComponent</w:t>
+                            </w:r>
+                          </w:p>
+                        </w:txbxContent>
+                      </wps:txbx>
+                      <wps:bodyPr rot="0" spcFirstLastPara="0" vertOverflow="overflow" horzOverflow="overflow" vert="horz" wrap="square" lIns="91440" tIns="45720" rIns="91440" bIns="45720" numCol="1" spcCol="0" rtlCol="0" fromWordArt="0" anchor="ctr" anchorCtr="0" forceAA="0" compatLnSpc="1">
+                        <a:prstTxWarp prst="textNoShape">
+                          <a:avLst/>
+                        </a:prstTxWarp>
+                        <a:noAutofit/>
+                      </wps:bodyPr>
+                    </wps:wsp>
+                  </a:graphicData>
+                </a:graphic>
+                <wp14:sizeRelH relativeFrom="margin">
+                  <wp14:pctWidth>0</wp14:pctWidth>
+                </wp14:sizeRelH>
+                <wp14:sizeRelV relativeFrom="margin">
+                  <wp14:pctHeight>0</wp14:pctHeight>
+                </wp14:sizeRelV>
+              </wp:anchor>
+            </w:drawing>
+          </mc:Choice>
+          <mc:Fallback>
+            <w:pict>
+              <v:rect id="Rectangle 2" o:spid="_x0000_s1026" style="position:absolute;margin-left:.3pt;margin-top:14.6pt;width:116.25pt;height:102.75pt;z-index:251659264;visibility:visible;mso-wrap-style:square;mso-width-percent:0;mso-height-percent:0;mso-wrap-distance-left:9pt;mso-wrap-distance-top:0;mso-wrap-distance-right:9pt;mso-wrap-distance-bottom:0;mso-position-horizontal:absolute;mso-position-horizontal-relative:text;mso-position-vertical:absolute;mso-position-vertical-relative:text;mso-width-percent:0;mso-height-percent:0;mso-width-relative:margin;mso-height-relative:margin;v-text-anchor:middle" o:gfxdata="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" fillcolor="white [3201]" strokecolor="black [3200]" strokeweight="2pt">
+                <v:textbox>
+                  <w:txbxContent>
+                    <w:p>
+                      <w:pPr>
+                        <w:jc w:val="center"/>
+                      </w:pPr>
+                      <w:r>
+                        <w:t>SVNHandler</w:t>
+                      </w:r>
+                    </w:p>
+                    <w:p>
+                      <w:pPr>
+                        <w:jc w:val="center"/>
+                      </w:pPr>
+                      <w:r>
+                        <w:rPr>
+                          <w:noProof/>
+                          <w:lang w:eastAsia="it-IT"/>
+                        </w:rPr>
+                        <w:drawing>
+                          <wp:inline distT="0" distB="0" distL="0" distR="0" wp14:anchorId="259276F7" wp14:editId="7EEAAA55">
+                            <wp:extent cx="457200" cy="457200"/>
+                            <wp:effectExtent l="0" t="0" r="0" b="0"/>
+                            <wp:docPr id="12" name="Picture 12"/>
+                            <wp:cNvGraphicFramePr>
+                              <a:graphicFrameLocks xmlns:a="http://schemas.openxmlformats.org/drawingml/2006/main" noChangeAspect="1"/>
+                            </wp:cNvGraphicFramePr>
+                            <a:graphic xmlns:a="http://schemas.openxmlformats.org/drawingml/2006/main">
+                              <a:graphicData uri="http://schemas.openxmlformats.org/drawingml/2006/picture">
+                                <pic:pic xmlns:pic="http://schemas.openxmlformats.org/drawingml/2006/picture">
+                                  <pic:nvPicPr>
+                                    <pic:cNvPr id="0" name=""/>
+                                    <pic:cNvPicPr/>
+                                  </pic:nvPicPr>
+                                  <pic:blipFill>
+                                    <a:blip r:embed="rId6"/>
+                                    <a:stretch>
+                                      <a:fillRect/>
+                                    </a:stretch>
+                                  </pic:blipFill>
+                                  <pic:spPr>
+                                    <a:xfrm>
+                                      <a:off x="0" y="0"/>
+                                      <a:ext cx="457200" cy="457200"/>
+                                    </a:xfrm>
+                                    <a:prstGeom prst="rect">
+                                      <a:avLst/>
+                                    </a:prstGeom>
+                                  </pic:spPr>
+                                </pic:pic>
+                              </a:graphicData>
+                            </a:graphic>
+                          </wp:inline>
+                        </w:drawing>
+                      </w:r>
+                    </w:p>
+                    <w:p>
+                      <w:pPr>
+                        <w:jc w:val="center"/>
+                      </w:pPr>
+                      <w:r>
+                        <w:t>BugzillaComponent</w:t>
+                      </w:r>
+                    </w:p>
+                  </w:txbxContent>
+                </v:textbox>
+              </v:rect>
+            </w:pict>
+          </mc:Fallback>
+        </mc:AlternateContent>
+      </w:r>
+    </w:p>
+    <w:p>
+      <w:pPr>
+        <w:rPr>
+          <w:lang w:val="en-US"/>
+        </w:rPr>
+      </w:pPr>
+      <w:r>
+        <w:rPr>
+          <w:noProof/>
+          <w:lang w:val="en-US" w:eastAsia="it-IT"/>
+        </w:rPr>
+        <w:drawing>
+          <wp:anchor distT="0" distB="0" distL="114300" distR="114300" simplePos="0" relativeHeight="251669504" behindDoc="1" locked="0" layoutInCell="1" allowOverlap="1" wp14:anchorId="70518787" wp14:editId="02C927FA">
+            <wp:simplePos x="0" y="0"/>
+            <wp:positionH relativeFrom="column">
+              <wp:posOffset>4823460</wp:posOffset>
+            </wp:positionH>
+            <wp:positionV relativeFrom="paragraph">
+              <wp:posOffset>53340</wp:posOffset>
+            </wp:positionV>
+            <wp:extent cx="1637030" cy="790575"/>
+            <wp:effectExtent l="0" t="0" r="1270" b="9525"/>
+            <wp:wrapNone/>
+            <wp:docPr id="16" name="Picture 16"/>
+            <wp:cNvGraphicFramePr>
+              <a:graphicFrameLocks xmlns:a="http://schemas.openxmlformats.org/drawingml/2006/main" noChangeAspect="1"/>
+            </wp:cNvGraphicFramePr>
+            <a:graphic xmlns:a="http://schemas.openxmlformats.org/drawingml/2006/main">
+              <a:graphicData uri="http://schemas.openxmlformats.org/drawingml/2006/picture">
+                <pic:pic xmlns:pic="http://schemas.openxmlformats.org/drawingml/2006/picture">
+                  <pic:nvPicPr>
+                    <pic:cNvPr id="0" name=""/>
+                    <pic:cNvPicPr/>
+                  </pic:nvPicPr>
+                  <pic:blipFill>
+                    <a:blip r:embed="rId7">
+                      <a:extLst>
+                        <a:ext uri="{28A0092B-C50C-407E-A947-70E740481C1C}">
+                          <a14:useLocalDpi xmlns:a14="http://schemas.microsoft.com/office/drawing/2010/main" val="0"/>
+                        </a:ext>
+                      </a:extLst>
+                    </a:blip>
+                    <a:stretch>
+                      <a:fillRect/>
+                    </a:stretch>
+                  </pic:blipFill>
+                  <pic:spPr>
+                    <a:xfrm>
+                      <a:off x="0" y="0"/>
+                      <a:ext cx="1637030" cy="790575"/>
+                    </a:xfrm>
+                    <a:prstGeom prst="rect">
+                      <a:avLst/>
+                    </a:prstGeom>
+                  </pic:spPr>
+                </pic:pic>
+              </a:graphicData>
+            </a:graphic>
+            <wp14:sizeRelH relativeFrom="page">
+              <wp14:pctWidth>0</wp14:pctWidth>
+            </wp14:sizeRelH>
+            <wp14:sizeRelV relativeFrom="page">
+              <wp14:pctHeight>0</wp14:pctHeight>
+            </wp14:sizeRelV>
+          </wp:anchor>
+        </w:drawing>
+      </w:r>
+      <w:r>
+        <w:rPr>
+          <w:noProof/>
+          <w:lang w:val="en-US" w:eastAsia="it-IT"/>
+        </w:rPr>
+        <w:drawing>
+          <wp:anchor distT="0" distB="0" distL="114300" distR="114300" simplePos="0" relativeHeight="251661312" behindDoc="1" locked="0" layoutInCell="1" allowOverlap="1" wp14:anchorId="7A0F64E1" wp14:editId="3B9DFB62">
+            <wp:simplePos x="0" y="0"/>
+            <wp:positionH relativeFrom="column">
+              <wp:posOffset>3118485</wp:posOffset>
+            </wp:positionH>
+            <wp:positionV relativeFrom="paragraph">
+              <wp:posOffset>53340</wp:posOffset>
+            </wp:positionV>
+            <wp:extent cx="962025" cy="733425"/>
+            <wp:effectExtent l="0" t="0" r="9525" b="9525"/>
+            <wp:wrapNone/>
+            <wp:docPr id="6" name="Picture 6"/>
+            <wp:cNvGraphicFramePr>
+              <a:graphicFrameLocks xmlns:a="http://schemas.openxmlformats.org/drawingml/2006/main" noChangeAspect="1"/>
+            </wp:cNvGraphicFramePr>
+            <a:graphic xmlns:a="http://schemas.openxmlformats.org/drawingml/2006/main">
+              <a:graphicData uri="http://schemas.openxmlformats.org/drawingml/2006/picture">
+                <pic:pic xmlns:pic="http://schemas.openxmlformats.org/drawingml/2006/picture">
+                  <pic:nvPicPr>
+                    <pic:cNvPr id="0" name=""/>
+                    <pic:cNvPicPr/>
+                  </pic:nvPicPr>
+                  <pic:blipFill>
+                    <a:blip r:embed="rId8">
+                      <a:extLst>
+                        <a:ext uri="{28A0092B-C50C-407E-A947-70E740481C1C}">
+                          <a14:useLocalDpi xmlns:a14="http://schemas.microsoft.com/office/drawing/2010/main" val="0"/>
+                        </a:ext>
+                      </a:extLst>
+                    </a:blip>
+                    <a:stretch>
+                      <a:fillRect/>
+                    </a:stretch>
+                  </pic:blipFill>
+                  <pic:spPr>
+                    <a:xfrm>
+                      <a:off x="0" y="0"/>
+                      <a:ext cx="962025" cy="733425"/>
+                    </a:xfrm>
+                    <a:prstGeom prst="rect">
+                      <a:avLst/>
+                    </a:prstGeom>
+                  </pic:spPr>
+                </pic:pic>
+              </a:graphicData>
+            </a:graphic>
+            <wp14:sizeRelH relativeFrom="page">
+              <wp14:pctWidth>0</wp14:pctWidth>
+            </wp14:sizeRelH>
+            <wp14:sizeRelV relativeFrom="page">
+              <wp14:pctHeight>0</wp14:pctHeight>
+            </wp14:sizeRelV>
+          </wp:anchor>
+        </w:drawing>
+      </w:r>
+      <w:r>
+        <w:rPr>
+          <w:noProof/>
+          <w:lang w:val="en-US" w:eastAsia="it-IT"/>
+        </w:rPr>
+        <w:drawing>
+          <wp:anchor distT="0" distB="0" distL="114300" distR="114300" simplePos="0" relativeHeight="251663360" behindDoc="1" locked="0" layoutInCell="1" allowOverlap="1" wp14:anchorId="36C1C1E2" wp14:editId="4237C86E">
+            <wp:simplePos x="0" y="0"/>
+            <wp:positionH relativeFrom="column">
+              <wp:posOffset>2080260</wp:posOffset>
+            </wp:positionH>
+            <wp:positionV relativeFrom="paragraph">
+              <wp:posOffset>205740</wp:posOffset>
+            </wp:positionV>
+            <wp:extent cx="400050" cy="400050"/>
+            <wp:effectExtent l="0" t="0" r="0" b="0"/>
+            <wp:wrapNone/>
+            <wp:docPr id="11" name="Picture 11"/>
+            <wp:cNvGraphicFramePr>
+              <a:graphicFrameLocks xmlns:a="http://schemas.openxmlformats.org/drawingml/2006/main" noChangeAspect="1"/>
+            </wp:cNvGraphicFramePr>
+            <a:graphic xmlns:a="http://schemas.openxmlformats.org/drawingml/2006/main">
+              <a:graphicData uri="http://schemas.openxmlformats.org/drawingml/2006/picture">
+                <pic:pic xmlns:pic="http://schemas.openxmlformats.org/drawingml/2006/picture">
+                  <pic:nvPicPr>
+                    <pic:cNvPr id="0" name=""/>
+                    <pic:cNvPicPr/>
+                  </pic:nvPicPr>
+                  <pic:blipFill>
+                    <a:blip r:embed="rId9">
+                      <a:extLst>
+                        <a:ext uri="{28A0092B-C50C-407E-A947-70E740481C1C}">
+                          <a14:useLocalDpi xmlns:a14="http://schemas.microsoft.com/office/drawing/2010/main" val="0"/>
+                        </a:ext>
+                      </a:extLst>
+                    </a:blip>
+                    <a:stretch>
+                      <a:fillRect/>
+                    </a:stretch>
+                  </pic:blipFill>
+                  <pic:spPr>
+                    <a:xfrm>
+                      <a:off x="0" y="0"/>
+                      <a:ext cx="400050" cy="400050"/>
+                    </a:xfrm>
+                    <a:prstGeom prst="rect">
+                      <a:avLst/>
+                    </a:prstGeom>
+                  </pic:spPr>
+                </pic:pic>
+              </a:graphicData>
+            </a:graphic>
+            <wp14:sizeRelH relativeFrom="page">
+              <wp14:pctWidth>0</wp14:pctWidth>
+            </wp14:sizeRelH>
+            <wp14:sizeRelV relativeFrom="page">
+              <wp14:pctHeight>0</wp14:pctHeight>
+            </wp14:sizeRelV>
+          </wp:anchor>
+        </w:drawing>
+      </w:r>
+    </w:p>
+    <w:p>
+      <w:pPr>
+        <w:rPr>
+          <w:lang w:val="en-US"/>
+        </w:rPr>
+      </w:pPr>
+      <w:r>
+        <w:rPr>
+          <w:noProof/>
+          <w:lang w:val="en-US" w:eastAsia="it-IT"/>
+        </w:rPr>
+        <mc:AlternateContent>
+          <mc:Choice Requires="wps">
+            <w:drawing>
+              <wp:anchor distT="0" distB="0" distL="114300" distR="114300" simplePos="0" relativeHeight="251668480" behindDoc="0" locked="0" layoutInCell="1" allowOverlap="1" wp14:anchorId="7110E8D1" wp14:editId="30C0975B">
+                <wp:simplePos x="0" y="0"/>
+                <wp:positionH relativeFrom="column">
+                  <wp:posOffset>4166235</wp:posOffset>
+                </wp:positionH>
+                <wp:positionV relativeFrom="paragraph">
+                  <wp:posOffset>92075</wp:posOffset>
+                </wp:positionV>
+                <wp:extent cx="600075" cy="0"/>
+                <wp:effectExtent l="0" t="133350" r="0" b="171450"/>
+                <wp:wrapNone/>
+                <wp:docPr id="15" name="Straight Arrow Connector 15"/>
+                <wp:cNvGraphicFramePr/>
+                <a:graphic xmlns:a="http://schemas.openxmlformats.org/drawingml/2006/main">
+                  <a:graphicData uri="http://schemas.microsoft.com/office/word/2010/wordprocessingShape">
+                    <wps:wsp>
+                      <wps:cNvCnPr/>
+                      <wps:spPr>
+                        <a:xfrm>
+                          <a:off x="0" y="0"/>
+                          <a:ext cx="600075" cy="0"/>
+                        </a:xfrm>
+                        <a:prstGeom prst="straightConnector1">
+                          <a:avLst/>
+                        </a:prstGeom>
+                        <a:ln>
+                          <a:tailEnd type="arrow"/>
+                        </a:ln>
+                      </wps:spPr>
+                      <wps:style>
+                        <a:lnRef idx="3">
+                          <a:schemeClr val="dk1"/>
+                        </a:lnRef>
+                        <a:fillRef idx="0">
+                          <a:schemeClr val="dk1"/>
+                        </a:fillRef>
+                        <a:effectRef idx="2">
+                          <a:schemeClr val="dk1"/>
+                        </a:effectRef>
+                        <a:fontRef idx="minor">
+                          <a:schemeClr val="tx1"/>
+                        </a:fontRef>
+                      </wps:style>
+                      <wps:bodyPr/>
+                    </wps:wsp>
+                  </a:graphicData>
+                </a:graphic>
+              </wp:anchor>
+            </w:drawing>
+          </mc:Choice>
+          <mc:Fallback>
+            <w:pict>
+              <v:shapetype id="_x0000_t32" coordsize="21600,21600" o:spt="32" o:oned="t" path="m,l21600,21600e" filled="f">
+                <v:path arrowok="t" fillok="f" o:connecttype="none"/>
+                <o:lock v:ext="edit" shapetype="t"/>
+              </v:shapetype>
+              <v:shape id="Straight Arrow Connector 15" o:spid="_x0000_s1026" type="#_x0000_t32" style="position:absolute;margin-left:328.05pt;margin-top:7.25pt;width:47.25pt;height:0;z-index:251668480;visibility:visible;mso-wrap-style:square;mso-wrap-distance-left:9pt;mso-wrap-distance-top:0;mso-wrap-distance-right:9pt;mso-wrap-distance-bottom:0;mso-position-horizontal:absolute;mso-position-horizontal-relative:text;mso-position-vertical:absolute;mso-position-vertical-relative:text" o:gfxdata="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" strokecolor="black [3200]" strokeweight="3pt">
+                <v:stroke endarrow="open"/>
+                <v:shadow on="t" color="black" opacity="22937f" origin=",.5" offset="0,.63889mm"/>
+              </v:shape>
+            </w:pict>
+          </mc:Fallback>
+        </mc:AlternateContent>
+      </w:r>
+      <w:r>
+        <w:rPr>
+          <w:noProof/>
+          <w:lang w:val="en-US" w:eastAsia="it-IT"/>
+        </w:rPr>
+        <mc:AlternateContent>
+          <mc:Choice Requires="wps">
+            <w:drawing>
+              <wp:anchor distT="0" distB="0" distL="114300" distR="114300" simplePos="0" relativeHeight="251666432" behindDoc="0" locked="0" layoutInCell="1" allowOverlap="1" wp14:anchorId="677B5A98" wp14:editId="024F5F93">
+                <wp:simplePos x="0" y="0"/>
+                <wp:positionH relativeFrom="column">
+                  <wp:posOffset>2518410</wp:posOffset>
+                </wp:positionH>
+                <wp:positionV relativeFrom="paragraph">
+                  <wp:posOffset>92075</wp:posOffset>
+                </wp:positionV>
+                <wp:extent cx="600075" cy="0"/>
+                <wp:effectExtent l="0" t="133350" r="0" b="171450"/>
+                <wp:wrapNone/>
+                <wp:docPr id="14" name="Straight Arrow Connector 14"/>
+                <wp:cNvGraphicFramePr/>
+                <a:graphic xmlns:a="http://schemas.openxmlformats.org/drawingml/2006/main">
+                  <a:graphicData uri="http://schemas.microsoft.com/office/word/2010/wordprocessingShape">
+                    <wps:wsp>
+                      <wps:cNvCnPr/>
+                      <wps:spPr>
+                        <a:xfrm>
+                          <a:off x="0" y="0"/>
+                          <a:ext cx="600075" cy="0"/>
+                        </a:xfrm>
+                        <a:prstGeom prst="straightConnector1">
+                          <a:avLst/>
+                        </a:prstGeom>
+                        <a:ln>
+                          <a:tailEnd type="arrow"/>
+                        </a:ln>
+                      </wps:spPr>
+                      <wps:style>
+                        <a:lnRef idx="3">
+                          <a:schemeClr val="dk1"/>
+                        </a:lnRef>
+                        <a:fillRef idx="0">
+                          <a:schemeClr val="dk1"/>
+                        </a:fillRef>
+                        <a:effectRef idx="2">
+                          <a:schemeClr val="dk1"/>
+                        </a:effectRef>
+                        <a:fontRef idx="minor">
+                          <a:schemeClr val="tx1"/>
+                        </a:fontRef>
+                      </wps:style>
+                      <wps:bodyPr/>
+                    </wps:wsp>
+                  </a:graphicData>
+                </a:graphic>
+              </wp:anchor>
+            </w:drawing>
+          </mc:Choice>
+          <mc:Fallback>
+            <w:pict>
+              <v:shape id="Straight Arrow Connector 14" o:spid="_x0000_s1026" type="#_x0000_t32" style="position:absolute;margin-left:198.3pt;margin-top:7.25pt;width:47.25pt;height:0;z-index:251666432;visibility:visible;mso-wrap-style:square;mso-wrap-distance-left:9pt;mso-wrap-distance-top:0;mso-wrap-distance-right:9pt;mso-wrap-distance-bottom:0;mso-position-horizontal:absolute;mso-position-horizontal-relative:text;mso-position-vertical:absolute;mso-position-vertical-relative:text" o:gfxdata="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" strokecolor="black [3200]" strokeweight="3pt">
+                <v:stroke endarrow="open"/>
+                <v:shadow on="t" color="black" opacity="22937f" origin=",.5" offset="0,.63889mm"/>
+              </v:shape>
+            </w:pict>
+          </mc:Fallback>
+        </mc:AlternateContent>
+      </w:r>
+      <w:r>
+        <w:rPr>
+          <w:noProof/>
+          <w:lang w:val="en-US" w:eastAsia="it-IT"/>
+        </w:rPr>
+        <mc:AlternateContent>
+          <mc:Choice Requires="wps">
+            <w:drawing>
+              <wp:anchor distT="0" distB="0" distL="114300" distR="114300" simplePos="0" relativeHeight="251660288" behindDoc="0" locked="0" layoutInCell="1" allowOverlap="1" wp14:anchorId="3A124286" wp14:editId="698EEA64">
+                <wp:simplePos x="0" y="0"/>
+                <wp:positionH relativeFrom="column">
+                  <wp:posOffset>1480185</wp:posOffset>
+                </wp:positionH>
+                <wp:positionV relativeFrom="paragraph">
+                  <wp:posOffset>92075</wp:posOffset>
+                </wp:positionV>
+                <wp:extent cx="600075" cy="0"/>
+                <wp:effectExtent l="0" t="133350" r="0" b="171450"/>
+                <wp:wrapNone/>
+                <wp:docPr id="4" name="Straight Arrow Connector 4"/>
+                <wp:cNvGraphicFramePr/>
+                <a:graphic xmlns:a="http://schemas.openxmlformats.org/drawingml/2006/main">
+                  <a:graphicData uri="http://schemas.microsoft.com/office/word/2010/wordprocessingShape">
+                    <wps:wsp>
+                      <wps:cNvCnPr/>
+                      <wps:spPr>
+                        <a:xfrm>
+                          <a:off x="0" y="0"/>
+                          <a:ext cx="600075" cy="0"/>
+                        </a:xfrm>
+                        <a:prstGeom prst="straightConnector1">
+                          <a:avLst/>
+                        </a:prstGeom>
+                        <a:ln>
+                          <a:tailEnd type="arrow"/>
+                        </a:ln>
+                      </wps:spPr>
+                      <wps:style>
+                        <a:lnRef idx="3">
+                          <a:schemeClr val="dk1"/>
+                        </a:lnRef>
+                        <a:fillRef idx="0">
+                          <a:schemeClr val="dk1"/>
+                        </a:fillRef>
+                        <a:effectRef idx="2">
+                          <a:schemeClr val="dk1"/>
+                        </a:effectRef>
+                        <a:fontRef idx="minor">
+                          <a:schemeClr val="tx1"/>
+                        </a:fontRef>
+                      </wps:style>
+                      <wps:bodyPr/>
+                    </wps:wsp>
+                  </a:graphicData>
+                </a:graphic>
+              </wp:anchor>
+            </w:drawing>
+          </mc:Choice>
+          <mc:Fallback>
+            <w:pict>
+              <v:shape id="Straight Arrow Connector 4" o:spid="_x0000_s1026" type="#_x0000_t32" style="position:absolute;margin-left:116.55pt;margin-top:7.25pt;width:47.25pt;height:0;z-index:251660288;visibility:visible;mso-wrap-style:square;mso-wrap-distance-left:9pt;mso-wrap-distance-top:0;mso-wrap-distance-right:9pt;mso-wrap-distance-bottom:0;mso-position-horizontal:absolute;mso-position-horizontal-relative:text;mso-position-vertical:absolute;mso-position-vertical-relative:text" o:gfxdata="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" strokecolor="black [3200]" strokeweight="3pt">
+                <v:stroke endarrow="open"/>
+                <v:shadow on="t" color="black" opacity="22937f" origin=",.5" offset="0,.63889mm"/>
+              </v:shape>
+            </w:pict>
+          </mc:Fallback>
+        </mc:AlternateContent>
+      </w:r>
+    </w:p>
+    <w:p>
+      <w:pPr>
+        <w:rPr>
+          <w:lang w:val="en-US"/>
+        </w:rPr>
+      </w:pPr>
+    </w:p>
+    <w:p>
+      <w:pPr>
+        <w:rPr>
+          <w:lang w:val="en-US"/>
+        </w:rPr>
+      </w:pPr>
+    </w:p>
+    <w:p>
+      <w:pPr>
+        <w:rPr>
+          <w:lang w:val="en-US"/>
+        </w:rPr>
+      </w:pPr>
+    </w:p>
+    <w:p>
+      <w:pPr>
+        <w:rPr>
+          <w:lang w:val="en-US"/>
+        </w:rPr>
+      </w:pPr>
     </w:p>
     <w:p>
       <w:pPr>
@@ -867,63 +1328,7 @@
         <w:rPr>
           <w:lang w:val="en-US"/>
         </w:rPr>
-        <w:t>Experimental material and procedure</w:t>
-      </w:r>
-    </w:p>
-    <w:p>
-      <w:pPr>
-        <w:rPr>
-          <w:lang w:val="en-US"/>
-        </w:rPr>
-      </w:pPr>
-    </w:p>
-    <w:p>
-      <w:pPr>
-        <w:rPr>
-          <w:lang w:val="en-US"/>
-        </w:rPr>
-      </w:pPr>
-      <w:r>
-        <w:rPr>
-          <w:lang w:val="en-US"/>
-        </w:rPr>
-        <w:t xml:space="preserve">To perform </w:t>
-      </w:r>
-      <w:r>
-        <w:rPr>
-          <w:lang w:val="en-US"/>
-        </w:rPr>
-        <w:t>data collection, connection tools for the SVN and B</w:t>
-      </w:r>
-      <w:r>
-        <w:rPr>
-          <w:lang w:val="en-US"/>
-        </w:rPr>
-        <w:t>ugzilla repositories where used. We developed our software in Java and used an external library for the connection called SVNKit and for Bugzilla just connected and parsed the Xmls.</w:t>
-      </w:r>
-    </w:p>
-    <w:p>
-      <w:pPr>
-        <w:rPr>
-          <w:lang w:val="en-US"/>
-        </w:rPr>
-      </w:pPr>
-    </w:p>
-    <w:p>
-      <w:pPr>
-        <w:pStyle w:val="Heading2"/>
-        <w:numPr>
-          <w:ilvl w:val="1"/>
-          <w:numId w:val="1"/>
-        </w:numPr>
-        <w:rPr>
-          <w:lang w:val="en-US"/>
-        </w:rPr>
-      </w:pPr>
-      <w:r>
-        <w:rPr>
-          <w:lang w:val="en-US"/>
-        </w:rPr>
+        <w:lastRenderedPageBreak/>
         <w:t>Analysis method</w:t>
       </w:r>
     </w:p>
@@ -944,7 +1349,13 @@
         <w:rPr>
           <w:lang w:val="en-US"/>
         </w:rPr>
-        <w:t>We do not make any assumption on the normal distribution of experimental data, so</w:t>
+        <w:t xml:space="preserve">We do not make any assumption on the normal distribution of experimental data, so we use a non-parametric statistical test to check the total fix time (H0). As we collect </w:t>
+      </w:r>
+      <w:r>
+        <w:rPr>
+          <w:lang w:val="en-US"/>
+        </w:rPr>
+        <w:t>two</w:t>
       </w:r>
       <w:r>
         <w:rPr>
@@ -956,73 +1367,13 @@
         <w:rPr>
           <w:lang w:val="en-US"/>
         </w:rPr>
-        <w:t xml:space="preserve">we use a non-parametric statistical test to check the </w:t>
-      </w:r>
-      <w:r>
-        <w:rPr>
-          <w:lang w:val="en-US"/>
-        </w:rPr>
-        <w:t>total fix time</w:t>
-      </w:r>
-      <w:r>
-        <w:rPr>
-          <w:lang w:val="en-US"/>
-        </w:rPr>
-        <w:t xml:space="preserve"> (H0). As we</w:t>
-      </w:r>
-      <w:r>
-        <w:rPr>
-          <w:lang w:val="en-US"/>
-        </w:rPr>
-        <w:t xml:space="preserve"> </w:t>
-      </w:r>
-      <w:r>
-        <w:rPr>
-          <w:lang w:val="en-US"/>
-        </w:rPr>
-        <w:t xml:space="preserve">collect </w:t>
-      </w:r>
-      <w:r>
-        <w:rPr>
-          <w:lang w:val="en-US"/>
-        </w:rPr>
-        <w:t>two</w:t>
-      </w:r>
-      <w:r>
-        <w:rPr>
-          <w:lang w:val="en-US"/>
-        </w:rPr>
-        <w:t xml:space="preserve"> </w:t>
-      </w:r>
-      <w:r>
-        <w:rPr>
-          <w:lang w:val="en-US"/>
-        </w:rPr>
         <w:t>measurements</w:t>
       </w:r>
       <w:r>
         <w:rPr>
           <w:lang w:val="en-US"/>
         </w:rPr>
-        <w:t xml:space="preserve">, one </w:t>
-      </w:r>
-      <w:r>
-        <w:rPr>
-          <w:lang w:val="en-US"/>
-        </w:rPr>
-        <w:t xml:space="preserve">for bugs fixed by heroes </w:t>
-      </w:r>
-      <w:r>
-        <w:rPr>
-          <w:lang w:val="en-US"/>
-        </w:rPr>
-        <w:t xml:space="preserve">and </w:t>
-      </w:r>
-      <w:r>
-        <w:rPr>
-          <w:lang w:val="en-US"/>
-        </w:rPr>
-        <w:t xml:space="preserve">one for </w:t>
+        <w:t xml:space="preserve">, one for bugs fixed by heroes and one for </w:t>
       </w:r>
       <w:r>
         <w:rPr>
@@ -1034,13 +1385,7 @@
         <w:rPr>
           <w:lang w:val="en-US"/>
         </w:rPr>
-        <w:t xml:space="preserve"> paired, so we use the</w:t>
-      </w:r>
-      <w:r>
-        <w:rPr>
-          <w:lang w:val="en-US"/>
-        </w:rPr>
-        <w:t xml:space="preserve"> </w:t>
+        <w:t xml:space="preserve"> paired, so we use the </w:t>
       </w:r>
       <w:r>
         <w:rPr>
@@ -1052,53 +1397,21 @@
         <w:rPr>
           <w:lang w:val="en-US"/>
         </w:rPr>
-        <w:t xml:space="preserve"> </w:t>
-      </w:r>
-      <w:r>
-        <w:rPr>
-          <w:lang w:val="en-US"/>
-        </w:rPr>
-        <w:t xml:space="preserve">to check </w:t>
-      </w:r>
-      <w:r>
-        <w:rPr>
-          <w:lang w:val="en-US"/>
-        </w:rPr>
-        <w:t xml:space="preserve">the hypothesis. </w:t>
-      </w:r>
-    </w:p>
-    <w:p>
-      <w:pPr>
-        <w:rPr>
-          <w:lang w:val="en-US"/>
-        </w:rPr>
-      </w:pPr>
-      <w:r>
-        <w:rPr>
-          <w:lang w:val="en-US"/>
-        </w:rPr>
-        <w:lastRenderedPageBreak/>
-        <w:t>We fix the confidence level at 95%, which means that we reject the null hypothesis</w:t>
-      </w:r>
-      <w:r>
-        <w:rPr>
-          <w:lang w:val="en-US"/>
-        </w:rPr>
-        <w:t xml:space="preserve"> </w:t>
-      </w:r>
-      <w:r>
-        <w:rPr>
-          <w:lang w:val="en-US"/>
-        </w:rPr>
-        <w:t>when p-value is lover that 0.05.</w:t>
-      </w:r>
-    </w:p>
-    <w:p>
-      <w:pPr>
-        <w:rPr>
-          <w:lang w:val="en-US"/>
-        </w:rPr>
-      </w:pPr>
+        <w:t xml:space="preserve"> to check the hypothesis. </w:t>
+      </w:r>
+    </w:p>
+    <w:p>
+      <w:pPr>
+        <w:rPr>
+          <w:lang w:val="en-US"/>
+        </w:rPr>
+      </w:pPr>
+      <w:r>
+        <w:rPr>
+          <w:lang w:val="en-US"/>
+        </w:rPr>
+        <w:t>We fix the confidence level at 95%, which means that we reject the null hypothesis when p-value is lover that 0.05.</w:t>
+      </w:r>
     </w:p>
     <w:p>
       <w:pPr>
@@ -1115,29 +1428,17 @@
         <w:rPr>
           <w:lang w:val="en-US"/>
         </w:rPr>
+        <w:t xml:space="preserve">Preliminary </w:t>
+      </w:r>
+      <w:r>
+        <w:rPr>
+          <w:lang w:val="en-US"/>
+        </w:rPr>
         <w:t>Results</w:t>
       </w:r>
     </w:p>
     <w:p>
       <w:pPr>
-        <w:pStyle w:val="Heading2"/>
-        <w:numPr>
-          <w:ilvl w:val="1"/>
-          <w:numId w:val="1"/>
-        </w:numPr>
-        <w:rPr>
-          <w:lang w:val="en-US"/>
-        </w:rPr>
-      </w:pPr>
-      <w:r>
-        <w:rPr>
-          <w:lang w:val="en-US"/>
-        </w:rPr>
-        <w:t>Analysis of main factor</w:t>
-      </w:r>
-    </w:p>
-    <w:p>
-      <w:pPr>
         <w:rPr>
           <w:lang w:val="en-US"/>
         </w:rPr>
@@ -1154,31 +1455,7 @@
         <w:rPr>
           <w:lang w:val="en-US"/>
         </w:rPr>
-        <w:t>Data</w:t>
-      </w:r>
-      <w:r>
-        <w:rPr>
-          <w:lang w:val="en-US"/>
-        </w:rPr>
-        <w:t xml:space="preserve">:  </w:t>
-      </w:r>
-      <w:r>
-        <w:rPr>
-          <w:lang w:val="en-US"/>
-        </w:rPr>
-        <w:t>Fix time</w:t>
-      </w:r>
-      <w:r>
-        <w:rPr>
-          <w:lang w:val="en-US"/>
-        </w:rPr>
-        <w:t xml:space="preserve"> by</w:t>
-      </w:r>
-      <w:r>
-        <w:rPr>
-          <w:lang w:val="en-US"/>
-        </w:rPr>
-        <w:t xml:space="preserve"> Hero</w:t>
+        <w:t xml:space="preserve">data:  Fixtime by ByHero </w:t>
       </w:r>
     </w:p>
     <w:p>
@@ -1192,7 +1469,7 @@
         <w:rPr>
           <w:lang w:val="en-US"/>
         </w:rPr>
-        <w:t>t = 2.6355, df = 81.146, p-value = 0.01006</w:t>
+        <w:t>W = 2635, p-value = 3.857e-05</w:t>
       </w:r>
     </w:p>
     <w:p>
@@ -1206,7 +1483,7 @@
         <w:rPr>
           <w:lang w:val="en-US"/>
         </w:rPr>
-        <w:t>alternative hypothesis: true difference in means is not equal to 0</w:t>
+        <w:t>alternative hypothesis: true location shift is not equal to 0</w:t>
       </w:r>
     </w:p>
     <w:p>
@@ -1218,90 +1495,12 @@
       </w:pPr>
       <w:r>
         <w:rPr>
-          <w:lang w:val="en-US"/>
-        </w:rPr>
-        <w:t>95 percent confidence interval:</w:t>
-      </w:r>
-    </w:p>
-    <w:p>
-      <w:pPr>
-        <w:jc w:val="center"/>
-        <w:rPr>
-          <w:lang w:val="en-US"/>
-        </w:rPr>
-      </w:pPr>
-      <w:r>
-        <w:rPr>
-          <w:lang w:val="en-US"/>
-        </w:rPr>
-        <w:t>3433384655 24586496042</w:t>
-      </w:r>
-    </w:p>
-    <w:p>
-      <w:pPr>
-        <w:jc w:val="center"/>
-        <w:rPr>
-          <w:lang w:val="en-US"/>
-        </w:rPr>
-      </w:pPr>
-      <w:r>
-        <w:rPr>
-          <w:lang w:val="en-US"/>
-        </w:rPr>
-        <w:t>sample estimates:</w:t>
-      </w:r>
-    </w:p>
-    <w:p>
-      <w:pPr>
-        <w:jc w:val="center"/>
-        <w:rPr>
-          <w:lang w:val="en-US"/>
-        </w:rPr>
-      </w:pPr>
-      <w:r>
-        <w:rPr>
-          <w:lang w:val="en-US"/>
-        </w:rPr>
-        <w:t>mean in group 0 mean in group 1</w:t>
-      </w:r>
-    </w:p>
-    <w:p>
-      <w:pPr>
-        <w:jc w:val="center"/>
-        <w:rPr>
-          <w:lang w:val="en-US"/>
-        </w:rPr>
-      </w:pPr>
-      <w:r>
-        <w:rPr>
-          <w:lang w:val="en-US"/>
-        </w:rPr>
-        <w:t>37346110235     23336169887</w:t>
-      </w:r>
-    </w:p>
-    <w:p>
-      <w:pPr>
-        <w:jc w:val="center"/>
-        <w:rPr>
-          <w:lang w:val="en-US"/>
-        </w:rPr>
-      </w:pPr>
-    </w:p>
-    <w:p>
-      <w:pPr>
-        <w:jc w:val="center"/>
-        <w:rPr>
-          <w:lang w:val="en-US"/>
-        </w:rPr>
-      </w:pPr>
-      <w:r>
-        <w:rPr>
           <w:noProof/>
-          <w:lang w:eastAsia="it-IT"/>
+          <w:lang w:val="en-US" w:eastAsia="it-IT"/>
         </w:rPr>
         <w:drawing>
-          <wp:inline distT="0" distB="0" distL="0" distR="0" wp14:anchorId="6874AC4D" wp14:editId="1A0662C3">
-            <wp:extent cx="4119334" cy="3628996"/>
+          <wp:inline distT="0" distB="0" distL="0" distR="0" wp14:anchorId="2AC2FBC2" wp14:editId="15411DDE">
+            <wp:extent cx="3238500" cy="2747314"/>
             <wp:effectExtent l="0" t="0" r="0" b="0"/>
             <wp:docPr id="1" name="Picture 1"/>
             <wp:cNvGraphicFramePr>
@@ -1314,20 +1513,27 @@
                     <pic:cNvPr id="0" name=""/>
                     <pic:cNvPicPr/>
                   </pic:nvPicPr>
-                  <pic:blipFill>
-                    <a:blip r:embed="rId6"/>
-                    <a:stretch>
-                      <a:fillRect/>
-                    </a:stretch>
+                  <pic:blipFill rotWithShape="1">
+                    <a:blip r:embed="rId10"/>
+                    <a:srcRect l="4861" t="6044" r="5092" b="7246"/>
+                    <a:stretch/>
                   </pic:blipFill>
-                  <pic:spPr>
+                  <pic:spPr bwMode="auto">
                     <a:xfrm>
                       <a:off x="0" y="0"/>
-                      <a:ext cx="4119702" cy="3629320"/>
+                      <a:ext cx="3242359" cy="2750588"/>
                     </a:xfrm>
                     <a:prstGeom prst="rect">
                       <a:avLst/>
                     </a:prstGeom>
+                    <a:ln>
+                      <a:noFill/>
+                    </a:ln>
+                    <a:extLst>
+                      <a:ext uri="{53640926-AAD7-44D8-BBD7-CCE9431645EC}">
+                        <a14:shadowObscured xmlns:a14="http://schemas.microsoft.com/office/drawing/2010/main"/>
+                      </a:ext>
+                    </a:extLst>
                   </pic:spPr>
                 </pic:pic>
               </a:graphicData>
@@ -1338,82 +1544,6 @@
     </w:p>
     <w:p>
       <w:pPr>
-        <w:pStyle w:val="Heading2"/>
-        <w:numPr>
-          <w:ilvl w:val="1"/>
-          <w:numId w:val="1"/>
-        </w:numPr>
-        <w:rPr>
-          <w:lang w:val="en-US"/>
-        </w:rPr>
-      </w:pPr>
-      <w:r>
-        <w:rPr>
-          <w:lang w:val="en-US"/>
-        </w:rPr>
-        <w:lastRenderedPageBreak/>
-        <w:t>Analysis of co-factor</w:t>
-      </w:r>
-    </w:p>
-    <w:p>
-      <w:pPr>
-        <w:pStyle w:val="Heading1"/>
-        <w:numPr>
-          <w:ilvl w:val="0"/>
-          <w:numId w:val="1"/>
-        </w:numPr>
-        <w:rPr>
-          <w:lang w:val="en-US"/>
-        </w:rPr>
-      </w:pPr>
-      <w:r>
-        <w:rPr>
-          <w:lang w:val="en-US"/>
-        </w:rPr>
-        <w:t>Conclusion</w:t>
-      </w:r>
-    </w:p>
-    <w:p>
-      <w:pPr>
-        <w:rPr>
-          <w:lang w:val="en-US"/>
-        </w:rPr>
-      </w:pPr>
-    </w:p>
-    <w:p>
-      <w:pPr>
-        <w:rPr>
-          <w:lang w:val="en-US"/>
-        </w:rPr>
-      </w:pPr>
-      <w:r>
-        <w:rPr>
-          <w:lang w:val="en-US"/>
-        </w:rPr>
-        <w:t xml:space="preserve">The key result of this experiment is that </w:t>
-      </w:r>
-      <w:r>
-        <w:rPr>
-          <w:lang w:val="en-US"/>
-        </w:rPr>
-        <w:t xml:space="preserve">heroes need less time to fix bugs than </w:t>
-      </w:r>
-      <w:r>
-        <w:rPr>
-          <w:lang w:val="en-US"/>
-        </w:rPr>
-        <w:t>non-heroes</w:t>
-      </w:r>
-    </w:p>
-    <w:p>
-      <w:pPr>
-        <w:rPr>
-          <w:lang w:val="en-US"/>
-        </w:rPr>
-      </w:pPr>
-    </w:p>
-    <w:p>
-      <w:pPr>
         <w:rPr>
           <w:lang w:val="en-US"/>
         </w:rPr>
@@ -1421,10 +1551,10 @@
       <w:r>
         <w:rPr>
           <w:noProof/>
-          <w:lang w:eastAsia="it-IT"/>
+          <w:lang w:val="en-US" w:eastAsia="it-IT"/>
         </w:rPr>
         <w:drawing>
-          <wp:inline distT="0" distB="0" distL="0" distR="0" wp14:anchorId="1365E87F" wp14:editId="7C0E5FEF">
+          <wp:inline distT="0" distB="0" distL="0" distR="0" wp14:anchorId="7E237FB2" wp14:editId="32E6DCC1">
             <wp:extent cx="6120130" cy="2262828"/>
             <wp:effectExtent l="0" t="0" r="0" b="4445"/>
             <wp:docPr id="3" name="Picture 3"/>
@@ -1439,7 +1569,7 @@
                     <pic:cNvPicPr/>
                   </pic:nvPicPr>
                   <pic:blipFill>
-                    <a:blip r:embed="rId7"/>
+                    <a:blip r:embed="rId11"/>
                     <a:stretch>
                       <a:fillRect/>
                     </a:stretch>
@@ -1470,7 +1600,301 @@
         <w:rPr>
           <w:lang w:val="en-US"/>
         </w:rPr>
-        <w:t>In red, fixed by heroes, in blue fixed by non heroes.</w:t>
+        <w:t>In red</w:t>
+      </w:r>
+      <w:r>
+        <w:rPr>
+          <w:lang w:val="en-US"/>
+        </w:rPr>
+        <w:t xml:space="preserve"> we can see bugs</w:t>
+      </w:r>
+      <w:r>
+        <w:rPr>
+          <w:lang w:val="en-US"/>
+        </w:rPr>
+        <w:t xml:space="preserve"> fixed by heroes, in blue fixed by </w:t>
+      </w:r>
+      <w:r>
+        <w:rPr>
+          <w:lang w:val="en-US"/>
+        </w:rPr>
+        <w:t>non-heroes</w:t>
+      </w:r>
+      <w:r>
+        <w:rPr>
+          <w:lang w:val="en-US"/>
+        </w:rPr>
+        <w:t>.</w:t>
+      </w:r>
+    </w:p>
+    <w:p>
+      <w:pPr>
+        <w:pStyle w:val="Heading1"/>
+        <w:numPr>
+          <w:ilvl w:val="0"/>
+          <w:numId w:val="1"/>
+        </w:numPr>
+        <w:rPr>
+          <w:lang w:val="en-US"/>
+        </w:rPr>
+      </w:pPr>
+      <w:r>
+        <w:rPr>
+          <w:lang w:val="en-US"/>
+        </w:rPr>
+        <w:lastRenderedPageBreak/>
+        <w:t>Conclusion</w:t>
+      </w:r>
+    </w:p>
+    <w:p>
+      <w:pPr>
+        <w:rPr>
+          <w:lang w:val="en-US"/>
+        </w:rPr>
+      </w:pPr>
+    </w:p>
+    <w:p>
+      <w:pPr>
+        <w:rPr>
+          <w:lang w:val="en-US"/>
+        </w:rPr>
+      </w:pPr>
+      <w:r>
+        <w:rPr>
+          <w:lang w:val="en-US"/>
+        </w:rPr>
+        <w:t xml:space="preserve">The key result of this experiment is that </w:t>
+      </w:r>
+      <w:r>
+        <w:rPr>
+          <w:lang w:val="en-US"/>
+        </w:rPr>
+        <w:t xml:space="preserve">heroes need less time to fix bugs than </w:t>
+      </w:r>
+      <w:r>
+        <w:rPr>
+          <w:lang w:val="en-US"/>
+        </w:rPr>
+        <w:t>non-heroes</w:t>
+      </w:r>
+      <w:r>
+        <w:rPr>
+          <w:lang w:val="en-US"/>
+        </w:rPr>
+        <w:t>. But this result is affected</w:t>
+      </w:r>
+      <w:r>
+        <w:rPr>
+          <w:lang w:val="en-US"/>
+        </w:rPr>
+        <w:t xml:space="preserve"> by the fact that after bug 100443</w:t>
+      </w:r>
+      <w:r>
+        <w:rPr>
+          <w:lang w:val="en-US"/>
+        </w:rPr>
+        <w:t xml:space="preserve"> approximately, there were no more bugs fixed by non-heroes.</w:t>
+      </w:r>
+      <w:r>
+        <w:rPr>
+          <w:lang w:val="en-US"/>
+        </w:rPr>
+        <w:t xml:space="preserve"> The R script in an automated way gets the correct last bug number and then plots the result to a new output device (windows()).</w:t>
+      </w:r>
+    </w:p>
+    <w:p>
+      <w:pPr>
+        <w:rPr>
+          <w:lang w:val="en-US"/>
+        </w:rPr>
+      </w:pPr>
+      <w:r>
+        <w:rPr>
+          <w:lang w:val="en-US"/>
+        </w:rPr>
+        <w:t xml:space="preserve">So to take better conclusions we can </w:t>
+      </w:r>
+      <w:r>
+        <w:rPr>
+          <w:lang w:val="en-US"/>
+        </w:rPr>
+        <w:t>restrict the analysis on the first part of the project where fixes were done by both</w:t>
+      </w:r>
+      <w:r>
+        <w:rPr>
+          <w:lang w:val="en-US"/>
+        </w:rPr>
+        <w:t>.</w:t>
+      </w:r>
+    </w:p>
+    <w:p>
+      <w:pPr>
+        <w:jc w:val="center"/>
+        <w:rPr>
+          <w:lang w:val="en-US"/>
+        </w:rPr>
+      </w:pPr>
+      <w:r>
+        <w:rPr>
+          <w:lang w:val="en-US"/>
+        </w:rPr>
+        <w:t xml:space="preserve">data:  Fixtime[Bug &lt; 100500] by ByHero[Bug &lt; 100500] </w:t>
+      </w:r>
+    </w:p>
+    <w:p>
+      <w:pPr>
+        <w:jc w:val="center"/>
+        <w:rPr>
+          <w:lang w:val="en-US"/>
+        </w:rPr>
+      </w:pPr>
+      <w:r>
+        <w:rPr>
+          <w:lang w:val="en-US"/>
+        </w:rPr>
+        <w:t>W = 766, p-value = 0.6187</w:t>
+      </w:r>
+    </w:p>
+    <w:p>
+      <w:pPr>
+        <w:jc w:val="center"/>
+        <w:rPr>
+          <w:lang w:val="en-US"/>
+        </w:rPr>
+      </w:pPr>
+      <w:r>
+        <w:rPr>
+          <w:lang w:val="en-US"/>
+        </w:rPr>
+        <w:t>alternative hypothesis: true locat</w:t>
+      </w:r>
+      <w:r>
+        <w:rPr>
+          <w:lang w:val="en-US"/>
+        </w:rPr>
+        <w:t>ion shift is not equal to 0</w:t>
+      </w:r>
+      <w:r>
+        <w:rPr>
+          <w:noProof/>
+          <w:lang w:val="en-US" w:eastAsia="it-IT"/>
+        </w:rPr>
+        <w:drawing>
+          <wp:inline distT="0" distB="0" distL="0" distR="0" wp14:anchorId="5DAFB326" wp14:editId="3878AD3E">
+            <wp:extent cx="3827392" cy="2962275"/>
+            <wp:effectExtent l="0" t="0" r="1905" b="0"/>
+            <wp:docPr id="17" name="Picture 17"/>
+            <wp:cNvGraphicFramePr>
+              <a:graphicFrameLocks xmlns:a="http://schemas.openxmlformats.org/drawingml/2006/main" noChangeAspect="1"/>
+            </wp:cNvGraphicFramePr>
+            <a:graphic xmlns:a="http://schemas.openxmlformats.org/drawingml/2006/main">
+              <a:graphicData uri="http://schemas.openxmlformats.org/drawingml/2006/picture">
+                <pic:pic xmlns:pic="http://schemas.openxmlformats.org/drawingml/2006/picture">
+                  <pic:nvPicPr>
+                    <pic:cNvPr id="0" name=""/>
+                    <pic:cNvPicPr/>
+                  </pic:nvPicPr>
+                  <pic:blipFill>
+                    <a:blip r:embed="rId12"/>
+                    <a:stretch>
+                      <a:fillRect/>
+                    </a:stretch>
+                  </pic:blipFill>
+                  <pic:spPr>
+                    <a:xfrm>
+                      <a:off x="0" y="0"/>
+                      <a:ext cx="3829699" cy="2964061"/>
+                    </a:xfrm>
+                    <a:prstGeom prst="rect">
+                      <a:avLst/>
+                    </a:prstGeom>
+                  </pic:spPr>
+                </pic:pic>
+              </a:graphicData>
+            </a:graphic>
+          </wp:inline>
+        </w:drawing>
+      </w:r>
+    </w:p>
+    <w:p>
+      <w:pPr>
+        <w:jc w:val="center"/>
+        <w:rPr>
+          <w:lang w:val="en-US"/>
+        </w:rPr>
+      </w:pPr>
+      <w:r>
+        <w:rPr>
+          <w:noProof/>
+          <w:lang w:val="en-US" w:eastAsia="it-IT"/>
+        </w:rPr>
+        <w:drawing>
+          <wp:inline distT="0" distB="0" distL="0" distR="0" wp14:anchorId="089B07B5" wp14:editId="3E83589C">
+            <wp:extent cx="6120130" cy="2368390"/>
+            <wp:effectExtent l="0" t="0" r="0" b="0"/>
+            <wp:docPr id="18" name="Picture 18"/>
+            <wp:cNvGraphicFramePr>
+              <a:graphicFrameLocks xmlns:a="http://schemas.openxmlformats.org/drawingml/2006/main" noChangeAspect="1"/>
+            </wp:cNvGraphicFramePr>
+            <a:graphic xmlns:a="http://schemas.openxmlformats.org/drawingml/2006/main">
+              <a:graphicData uri="http://schemas.openxmlformats.org/drawingml/2006/picture">
+                <pic:pic xmlns:pic="http://schemas.openxmlformats.org/drawingml/2006/picture">
+                  <pic:nvPicPr>
+                    <pic:cNvPr id="0" name=""/>
+                    <pic:cNvPicPr/>
+                  </pic:nvPicPr>
+                  <pic:blipFill>
+                    <a:blip r:embed="rId13"/>
+                    <a:stretch>
+                      <a:fillRect/>
+                    </a:stretch>
+                  </pic:blipFill>
+                  <pic:spPr>
+                    <a:xfrm>
+                      <a:off x="0" y="0"/>
+                      <a:ext cx="6120130" cy="2368390"/>
+                    </a:xfrm>
+                    <a:prstGeom prst="rect">
+                      <a:avLst/>
+                    </a:prstGeom>
+                  </pic:spPr>
+                </pic:pic>
+              </a:graphicData>
+            </a:graphic>
+          </wp:inline>
+        </w:drawing>
+      </w:r>
+    </w:p>
+    <w:p>
+      <w:pPr>
+        <w:rPr>
+          <w:lang w:val="en-US"/>
+        </w:rPr>
+      </w:pPr>
+    </w:p>
+    <w:p>
+      <w:pPr>
+        <w:rPr>
+          <w:lang w:val="en-US"/>
+        </w:rPr>
+      </w:pPr>
+      <w:r>
+        <w:rPr>
+          <w:lang w:val="en-US"/>
+        </w:rPr>
+        <w:t>Anyway, the result does not change and we can notice also from the plot</w:t>
+      </w:r>
+      <w:r>
+        <w:rPr>
+          <w:lang w:val="en-US"/>
+        </w:rPr>
+        <w:t>s that fix</w:t>
+      </w:r>
+      <w:r>
+        <w:rPr>
+          <w:lang w:val="en-US"/>
+        </w:rPr>
+        <w:t xml:space="preserve"> times where not equal.</w:t>
       </w:r>
     </w:p>
     <w:sectPr>

</xml_diff>

<commit_message>
added presentation, fixed docs
</commit_message>
<xml_diff>
--- a/Study the relationship of time needed to fix bugs by heroes and non.docx
+++ b/Study the relationship of time needed to fix bugs by heroes and non.docx
@@ -283,8 +283,6 @@
         </w:rPr>
         <w:t xml:space="preserve"> for the secondary conclusions</w:t>
       </w:r>
-      <w:bookmarkStart w:id="0" w:name="_GoBack"/>
-      <w:bookmarkEnd w:id="0"/>
       <w:r>
         <w:rPr>
           <w:lang w:val="en-US"/>
@@ -669,7 +667,7 @@
       <w:r>
         <w:rPr>
           <w:noProof/>
-          <w:lang w:val="en-US" w:eastAsia="it-IT"/>
+          <w:lang w:eastAsia="it-IT"/>
         </w:rPr>
         <mc:AlternateContent>
           <mc:Choice Requires="wps">
@@ -836,7 +834,7 @@
                                     <pic:cNvPicPr/>
                                   </pic:nvPicPr>
                                   <pic:blipFill>
-                                    <a:blip r:embed="rId6"/>
+                                    <a:blip r:embed="rId7"/>
                                     <a:stretch>
                                       <a:fillRect/>
                                     </a:stretch>
@@ -882,7 +880,7 @@
       <w:r>
         <w:rPr>
           <w:noProof/>
-          <w:lang w:val="en-US" w:eastAsia="it-IT"/>
+          <w:lang w:eastAsia="it-IT"/>
         </w:rPr>
         <w:drawing>
           <wp:anchor distT="0" distB="0" distL="114300" distR="114300" simplePos="0" relativeHeight="251669504" behindDoc="1" locked="0" layoutInCell="1" allowOverlap="1" wp14:anchorId="70518787" wp14:editId="02C927FA">
@@ -908,7 +906,7 @@
                     <pic:cNvPicPr/>
                   </pic:nvPicPr>
                   <pic:blipFill>
-                    <a:blip r:embed="rId7">
+                    <a:blip r:embed="rId8">
                       <a:extLst>
                         <a:ext uri="{28A0092B-C50C-407E-A947-70E740481C1C}">
                           <a14:useLocalDpi xmlns:a14="http://schemas.microsoft.com/office/drawing/2010/main" val="0"/>
@@ -943,7 +941,7 @@
       <w:r>
         <w:rPr>
           <w:noProof/>
-          <w:lang w:val="en-US" w:eastAsia="it-IT"/>
+          <w:lang w:eastAsia="it-IT"/>
         </w:rPr>
         <w:drawing>
           <wp:anchor distT="0" distB="0" distL="114300" distR="114300" simplePos="0" relativeHeight="251661312" behindDoc="1" locked="0" layoutInCell="1" allowOverlap="1" wp14:anchorId="7A0F64E1" wp14:editId="3B9DFB62">
@@ -969,7 +967,7 @@
                     <pic:cNvPicPr/>
                   </pic:nvPicPr>
                   <pic:blipFill>
-                    <a:blip r:embed="rId8">
+                    <a:blip r:embed="rId9">
                       <a:extLst>
                         <a:ext uri="{28A0092B-C50C-407E-A947-70E740481C1C}">
                           <a14:useLocalDpi xmlns:a14="http://schemas.microsoft.com/office/drawing/2010/main" val="0"/>
@@ -1004,7 +1002,7 @@
       <w:r>
         <w:rPr>
           <w:noProof/>
-          <w:lang w:val="en-US" w:eastAsia="it-IT"/>
+          <w:lang w:eastAsia="it-IT"/>
         </w:rPr>
         <w:drawing>
           <wp:anchor distT="0" distB="0" distL="114300" distR="114300" simplePos="0" relativeHeight="251663360" behindDoc="1" locked="0" layoutInCell="1" allowOverlap="1" wp14:anchorId="36C1C1E2" wp14:editId="4237C86E">
@@ -1030,7 +1028,7 @@
                     <pic:cNvPicPr/>
                   </pic:nvPicPr>
                   <pic:blipFill>
-                    <a:blip r:embed="rId9">
+                    <a:blip r:embed="rId10">
                       <a:extLst>
                         <a:ext uri="{28A0092B-C50C-407E-A947-70E740481C1C}">
                           <a14:useLocalDpi xmlns:a14="http://schemas.microsoft.com/office/drawing/2010/main" val="0"/>
@@ -1072,7 +1070,7 @@
       <w:r>
         <w:rPr>
           <w:noProof/>
-          <w:lang w:val="en-US" w:eastAsia="it-IT"/>
+          <w:lang w:eastAsia="it-IT"/>
         </w:rPr>
         <mc:AlternateContent>
           <mc:Choice Requires="wps">
@@ -1144,7 +1142,7 @@
       <w:r>
         <w:rPr>
           <w:noProof/>
-          <w:lang w:val="en-US" w:eastAsia="it-IT"/>
+          <w:lang w:eastAsia="it-IT"/>
         </w:rPr>
         <mc:AlternateContent>
           <mc:Choice Requires="wps">
@@ -1212,7 +1210,7 @@
       <w:r>
         <w:rPr>
           <w:noProof/>
-          <w:lang w:val="en-US" w:eastAsia="it-IT"/>
+          <w:lang w:eastAsia="it-IT"/>
         </w:rPr>
         <mc:AlternateContent>
           <mc:Choice Requires="wps">
@@ -1496,7 +1494,7 @@
       <w:r>
         <w:rPr>
           <w:noProof/>
-          <w:lang w:val="en-US" w:eastAsia="it-IT"/>
+          <w:lang w:eastAsia="it-IT"/>
         </w:rPr>
         <w:drawing>
           <wp:inline distT="0" distB="0" distL="0" distR="0" wp14:anchorId="2AC2FBC2" wp14:editId="15411DDE">
@@ -1514,7 +1512,7 @@
                     <pic:cNvPicPr/>
                   </pic:nvPicPr>
                   <pic:blipFill rotWithShape="1">
-                    <a:blip r:embed="rId10"/>
+                    <a:blip r:embed="rId11"/>
                     <a:srcRect l="4861" t="6044" r="5092" b="7246"/>
                     <a:stretch/>
                   </pic:blipFill>
@@ -1551,239 +1549,13 @@
       <w:r>
         <w:rPr>
           <w:noProof/>
-          <w:lang w:val="en-US" w:eastAsia="it-IT"/>
+          <w:lang w:eastAsia="it-IT"/>
         </w:rPr>
         <w:drawing>
           <wp:inline distT="0" distB="0" distL="0" distR="0" wp14:anchorId="7E237FB2" wp14:editId="32E6DCC1">
             <wp:extent cx="6120130" cy="2262828"/>
             <wp:effectExtent l="0" t="0" r="0" b="4445"/>
             <wp:docPr id="3" name="Picture 3"/>
-            <wp:cNvGraphicFramePr>
-              <a:graphicFrameLocks xmlns:a="http://schemas.openxmlformats.org/drawingml/2006/main" noChangeAspect="1"/>
-            </wp:cNvGraphicFramePr>
-            <a:graphic xmlns:a="http://schemas.openxmlformats.org/drawingml/2006/main">
-              <a:graphicData uri="http://schemas.openxmlformats.org/drawingml/2006/picture">
-                <pic:pic xmlns:pic="http://schemas.openxmlformats.org/drawingml/2006/picture">
-                  <pic:nvPicPr>
-                    <pic:cNvPr id="0" name=""/>
-                    <pic:cNvPicPr/>
-                  </pic:nvPicPr>
-                  <pic:blipFill>
-                    <a:blip r:embed="rId11"/>
-                    <a:stretch>
-                      <a:fillRect/>
-                    </a:stretch>
-                  </pic:blipFill>
-                  <pic:spPr>
-                    <a:xfrm>
-                      <a:off x="0" y="0"/>
-                      <a:ext cx="6120130" cy="2262828"/>
-                    </a:xfrm>
-                    <a:prstGeom prst="rect">
-                      <a:avLst/>
-                    </a:prstGeom>
-                  </pic:spPr>
-                </pic:pic>
-              </a:graphicData>
-            </a:graphic>
-          </wp:inline>
-        </w:drawing>
-      </w:r>
-    </w:p>
-    <w:p>
-      <w:pPr>
-        <w:rPr>
-          <w:lang w:val="en-US"/>
-        </w:rPr>
-      </w:pPr>
-      <w:r>
-        <w:rPr>
-          <w:lang w:val="en-US"/>
-        </w:rPr>
-        <w:t>In red</w:t>
-      </w:r>
-      <w:r>
-        <w:rPr>
-          <w:lang w:val="en-US"/>
-        </w:rPr>
-        <w:t xml:space="preserve"> we can see bugs</w:t>
-      </w:r>
-      <w:r>
-        <w:rPr>
-          <w:lang w:val="en-US"/>
-        </w:rPr>
-        <w:t xml:space="preserve"> fixed by heroes, in blue fixed by </w:t>
-      </w:r>
-      <w:r>
-        <w:rPr>
-          <w:lang w:val="en-US"/>
-        </w:rPr>
-        <w:t>non-heroes</w:t>
-      </w:r>
-      <w:r>
-        <w:rPr>
-          <w:lang w:val="en-US"/>
-        </w:rPr>
-        <w:t>.</w:t>
-      </w:r>
-    </w:p>
-    <w:p>
-      <w:pPr>
-        <w:pStyle w:val="Heading1"/>
-        <w:numPr>
-          <w:ilvl w:val="0"/>
-          <w:numId w:val="1"/>
-        </w:numPr>
-        <w:rPr>
-          <w:lang w:val="en-US"/>
-        </w:rPr>
-      </w:pPr>
-      <w:r>
-        <w:rPr>
-          <w:lang w:val="en-US"/>
-        </w:rPr>
-        <w:lastRenderedPageBreak/>
-        <w:t>Conclusion</w:t>
-      </w:r>
-    </w:p>
-    <w:p>
-      <w:pPr>
-        <w:rPr>
-          <w:lang w:val="en-US"/>
-        </w:rPr>
-      </w:pPr>
-    </w:p>
-    <w:p>
-      <w:pPr>
-        <w:rPr>
-          <w:lang w:val="en-US"/>
-        </w:rPr>
-      </w:pPr>
-      <w:r>
-        <w:rPr>
-          <w:lang w:val="en-US"/>
-        </w:rPr>
-        <w:t xml:space="preserve">The key result of this experiment is that </w:t>
-      </w:r>
-      <w:r>
-        <w:rPr>
-          <w:lang w:val="en-US"/>
-        </w:rPr>
-        <w:t xml:space="preserve">heroes need less time to fix bugs than </w:t>
-      </w:r>
-      <w:r>
-        <w:rPr>
-          <w:lang w:val="en-US"/>
-        </w:rPr>
-        <w:t>non-heroes</w:t>
-      </w:r>
-      <w:r>
-        <w:rPr>
-          <w:lang w:val="en-US"/>
-        </w:rPr>
-        <w:t>. But this result is affected</w:t>
-      </w:r>
-      <w:r>
-        <w:rPr>
-          <w:lang w:val="en-US"/>
-        </w:rPr>
-        <w:t xml:space="preserve"> by the fact that after bug 100443</w:t>
-      </w:r>
-      <w:r>
-        <w:rPr>
-          <w:lang w:val="en-US"/>
-        </w:rPr>
-        <w:t xml:space="preserve"> approximately, there were no more bugs fixed by non-heroes.</w:t>
-      </w:r>
-      <w:r>
-        <w:rPr>
-          <w:lang w:val="en-US"/>
-        </w:rPr>
-        <w:t xml:space="preserve"> The R script in an automated way gets the correct last bug number and then plots the result to a new output device (windows()).</w:t>
-      </w:r>
-    </w:p>
-    <w:p>
-      <w:pPr>
-        <w:rPr>
-          <w:lang w:val="en-US"/>
-        </w:rPr>
-      </w:pPr>
-      <w:r>
-        <w:rPr>
-          <w:lang w:val="en-US"/>
-        </w:rPr>
-        <w:t xml:space="preserve">So to take better conclusions we can </w:t>
-      </w:r>
-      <w:r>
-        <w:rPr>
-          <w:lang w:val="en-US"/>
-        </w:rPr>
-        <w:t>restrict the analysis on the first part of the project where fixes were done by both</w:t>
-      </w:r>
-      <w:r>
-        <w:rPr>
-          <w:lang w:val="en-US"/>
-        </w:rPr>
-        <w:t>.</w:t>
-      </w:r>
-    </w:p>
-    <w:p>
-      <w:pPr>
-        <w:jc w:val="center"/>
-        <w:rPr>
-          <w:lang w:val="en-US"/>
-        </w:rPr>
-      </w:pPr>
-      <w:r>
-        <w:rPr>
-          <w:lang w:val="en-US"/>
-        </w:rPr>
-        <w:t xml:space="preserve">data:  Fixtime[Bug &lt; 100500] by ByHero[Bug &lt; 100500] </w:t>
-      </w:r>
-    </w:p>
-    <w:p>
-      <w:pPr>
-        <w:jc w:val="center"/>
-        <w:rPr>
-          <w:lang w:val="en-US"/>
-        </w:rPr>
-      </w:pPr>
-      <w:r>
-        <w:rPr>
-          <w:lang w:val="en-US"/>
-        </w:rPr>
-        <w:t>W = 766, p-value = 0.6187</w:t>
-      </w:r>
-    </w:p>
-    <w:p>
-      <w:pPr>
-        <w:jc w:val="center"/>
-        <w:rPr>
-          <w:lang w:val="en-US"/>
-        </w:rPr>
-      </w:pPr>
-      <w:r>
-        <w:rPr>
-          <w:lang w:val="en-US"/>
-        </w:rPr>
-        <w:t>alternative hypothesis: true locat</w:t>
-      </w:r>
-      <w:r>
-        <w:rPr>
-          <w:lang w:val="en-US"/>
-        </w:rPr>
-        <w:t>ion shift is not equal to 0</w:t>
-      </w:r>
-      <w:r>
-        <w:rPr>
-          <w:noProof/>
-          <w:lang w:val="en-US" w:eastAsia="it-IT"/>
-        </w:rPr>
-        <w:drawing>
-          <wp:inline distT="0" distB="0" distL="0" distR="0" wp14:anchorId="5DAFB326" wp14:editId="3878AD3E">
-            <wp:extent cx="3827392" cy="2962275"/>
-            <wp:effectExtent l="0" t="0" r="1905" b="0"/>
-            <wp:docPr id="17" name="Picture 17"/>
             <wp:cNvGraphicFramePr>
               <a:graphicFrameLocks xmlns:a="http://schemas.openxmlformats.org/drawingml/2006/main" noChangeAspect="1"/>
             </wp:cNvGraphicFramePr>
@@ -1803,7 +1575,7 @@
                   <pic:spPr>
                     <a:xfrm>
                       <a:off x="0" y="0"/>
-                      <a:ext cx="3829699" cy="2964061"/>
+                      <a:ext cx="6120130" cy="2262828"/>
                     </a:xfrm>
                     <a:prstGeom prst="rect">
                       <a:avLst/>
@@ -1818,6 +1590,127 @@
     </w:p>
     <w:p>
       <w:pPr>
+        <w:rPr>
+          <w:lang w:val="en-US"/>
+        </w:rPr>
+      </w:pPr>
+      <w:r>
+        <w:rPr>
+          <w:lang w:val="en-US"/>
+        </w:rPr>
+        <w:t>In red we can see bugs fixed by heroes, in blue fixed by non-heroes.</w:t>
+      </w:r>
+    </w:p>
+    <w:p>
+      <w:pPr>
+        <w:pStyle w:val="Heading1"/>
+        <w:numPr>
+          <w:ilvl w:val="0"/>
+          <w:numId w:val="1"/>
+        </w:numPr>
+        <w:rPr>
+          <w:lang w:val="en-US"/>
+        </w:rPr>
+      </w:pPr>
+      <w:r>
+        <w:rPr>
+          <w:lang w:val="en-US"/>
+        </w:rPr>
+        <w:lastRenderedPageBreak/>
+        <w:t>Conclusion</w:t>
+      </w:r>
+    </w:p>
+    <w:p>
+      <w:pPr>
+        <w:rPr>
+          <w:lang w:val="en-US"/>
+        </w:rPr>
+      </w:pPr>
+    </w:p>
+    <w:p>
+      <w:pPr>
+        <w:rPr>
+          <w:lang w:val="en-US"/>
+        </w:rPr>
+      </w:pPr>
+      <w:r>
+        <w:rPr>
+          <w:lang w:val="en-US"/>
+        </w:rPr>
+        <w:t xml:space="preserve">The key result of this experiment is that </w:t>
+      </w:r>
+      <w:r>
+        <w:rPr>
+          <w:lang w:val="en-US"/>
+        </w:rPr>
+        <w:t xml:space="preserve">there is difference in time between heroes and </w:t>
+      </w:r>
+      <w:r>
+        <w:rPr>
+          <w:lang w:val="en-US"/>
+        </w:rPr>
+        <w:t>non-heroes</w:t>
+      </w:r>
+      <w:r>
+        <w:rPr>
+          <w:lang w:val="en-US"/>
+        </w:rPr>
+        <w:t>, meaning that the Null Hypothesis is rejected</w:t>
+      </w:r>
+      <w:bookmarkStart w:id="0" w:name="_GoBack"/>
+      <w:bookmarkEnd w:id="0"/>
+      <w:r>
+        <w:rPr>
+          <w:lang w:val="en-US"/>
+        </w:rPr>
+        <w:t>. But this result is affected</w:t>
+      </w:r>
+      <w:r>
+        <w:rPr>
+          <w:lang w:val="en-US"/>
+        </w:rPr>
+        <w:t xml:space="preserve"> by the fact that after bug 100443</w:t>
+      </w:r>
+      <w:r>
+        <w:rPr>
+          <w:lang w:val="en-US"/>
+        </w:rPr>
+        <w:t xml:space="preserve"> approximately, there were no more bugs fixed by non-heroes.</w:t>
+      </w:r>
+      <w:r>
+        <w:rPr>
+          <w:lang w:val="en-US"/>
+        </w:rPr>
+        <w:t xml:space="preserve"> The R script in an automated way gets the correct last bug number and then plots the result to a new output device (windows()).</w:t>
+      </w:r>
+    </w:p>
+    <w:p>
+      <w:pPr>
+        <w:rPr>
+          <w:lang w:val="en-US"/>
+        </w:rPr>
+      </w:pPr>
+      <w:r>
+        <w:rPr>
+          <w:lang w:val="en-US"/>
+        </w:rPr>
+        <w:t xml:space="preserve">So to take better conclusions we can </w:t>
+      </w:r>
+      <w:r>
+        <w:rPr>
+          <w:lang w:val="en-US"/>
+        </w:rPr>
+        <w:t>restrict the analysis on the first part of the project where fixes were done by both</w:t>
+      </w:r>
+      <w:r>
+        <w:rPr>
+          <w:lang w:val="en-US"/>
+        </w:rPr>
+        <w:t>.</w:t>
+      </w:r>
+    </w:p>
+    <w:p>
+      <w:pPr>
         <w:jc w:val="center"/>
         <w:rPr>
           <w:lang w:val="en-US"/>
@@ -1825,14 +1718,48 @@
       </w:pPr>
       <w:r>
         <w:rPr>
+          <w:lang w:val="en-US"/>
+        </w:rPr>
+        <w:t xml:space="preserve">data:  Fixtime[Bug &lt; 100500] by ByHero[Bug &lt; 100500] </w:t>
+      </w:r>
+    </w:p>
+    <w:p>
+      <w:pPr>
+        <w:jc w:val="center"/>
+        <w:rPr>
+          <w:lang w:val="en-US"/>
+        </w:rPr>
+      </w:pPr>
+      <w:r>
+        <w:rPr>
+          <w:lang w:val="en-US"/>
+        </w:rPr>
+        <w:t>W = 766, p-value = 0.6187</w:t>
+      </w:r>
+    </w:p>
+    <w:p>
+      <w:pPr>
+        <w:jc w:val="center"/>
+        <w:rPr>
+          <w:lang w:val="en-US"/>
+        </w:rPr>
+      </w:pPr>
+      <w:r>
+        <w:rPr>
+          <w:lang w:val="en-US"/>
+        </w:rPr>
+        <w:t>alternative hypothesis: true location shift is not equal to 0</w:t>
+      </w:r>
+      <w:r>
+        <w:rPr>
           <w:noProof/>
-          <w:lang w:val="en-US" w:eastAsia="it-IT"/>
+          <w:lang w:eastAsia="it-IT"/>
         </w:rPr>
         <w:drawing>
-          <wp:inline distT="0" distB="0" distL="0" distR="0" wp14:anchorId="089B07B5" wp14:editId="3E83589C">
-            <wp:extent cx="6120130" cy="2368390"/>
-            <wp:effectExtent l="0" t="0" r="0" b="0"/>
-            <wp:docPr id="18" name="Picture 18"/>
+          <wp:inline distT="0" distB="0" distL="0" distR="0" wp14:anchorId="5DAFB326" wp14:editId="3878AD3E">
+            <wp:extent cx="3827392" cy="2962275"/>
+            <wp:effectExtent l="0" t="0" r="1905" b="0"/>
+            <wp:docPr id="17" name="Picture 17"/>
             <wp:cNvGraphicFramePr>
               <a:graphicFrameLocks xmlns:a="http://schemas.openxmlformats.org/drawingml/2006/main" noChangeAspect="1"/>
             </wp:cNvGraphicFramePr>
@@ -1852,7 +1779,7 @@
                   <pic:spPr>
                     <a:xfrm>
                       <a:off x="0" y="0"/>
-                      <a:ext cx="6120130" cy="2368390"/>
+                      <a:ext cx="3829699" cy="2964061"/>
                     </a:xfrm>
                     <a:prstGeom prst="rect">
                       <a:avLst/>
@@ -1867,34 +1794,71 @@
     </w:p>
     <w:p>
       <w:pPr>
-        <w:rPr>
-          <w:lang w:val="en-US"/>
-        </w:rPr>
-      </w:pPr>
-    </w:p>
-    <w:p>
-      <w:pPr>
-        <w:rPr>
-          <w:lang w:val="en-US"/>
-        </w:rPr>
-      </w:pPr>
-      <w:r>
-        <w:rPr>
-          <w:lang w:val="en-US"/>
-        </w:rPr>
-        <w:t>Anyway, the result does not change and we can notice also from the plot</w:t>
-      </w:r>
-      <w:r>
-        <w:rPr>
-          <w:lang w:val="en-US"/>
-        </w:rPr>
-        <w:t>s that fix</w:t>
-      </w:r>
-      <w:r>
-        <w:rPr>
-          <w:lang w:val="en-US"/>
-        </w:rPr>
-        <w:t xml:space="preserve"> times where not equal.</w:t>
+        <w:jc w:val="center"/>
+        <w:rPr>
+          <w:lang w:val="en-US"/>
+        </w:rPr>
+      </w:pPr>
+      <w:r>
+        <w:rPr>
+          <w:noProof/>
+          <w:lang w:eastAsia="it-IT"/>
+        </w:rPr>
+        <w:drawing>
+          <wp:inline distT="0" distB="0" distL="0" distR="0" wp14:anchorId="089B07B5" wp14:editId="3E83589C">
+            <wp:extent cx="6124575" cy="2200275"/>
+            <wp:effectExtent l="0" t="0" r="9525" b="9525"/>
+            <wp:docPr id="18" name="Picture 18"/>
+            <wp:cNvGraphicFramePr>
+              <a:graphicFrameLocks xmlns:a="http://schemas.openxmlformats.org/drawingml/2006/main" noChangeAspect="1"/>
+            </wp:cNvGraphicFramePr>
+            <a:graphic xmlns:a="http://schemas.openxmlformats.org/drawingml/2006/main">
+              <a:graphicData uri="http://schemas.openxmlformats.org/drawingml/2006/picture">
+                <pic:pic xmlns:pic="http://schemas.openxmlformats.org/drawingml/2006/picture">
+                  <pic:nvPicPr>
+                    <pic:cNvPr id="0" name=""/>
+                    <pic:cNvPicPr/>
+                  </pic:nvPicPr>
+                  <pic:blipFill>
+                    <a:blip r:embed="rId14"/>
+                    <a:stretch>
+                      <a:fillRect/>
+                    </a:stretch>
+                  </pic:blipFill>
+                  <pic:spPr>
+                    <a:xfrm>
+                      <a:off x="0" y="0"/>
+                      <a:ext cx="6120130" cy="2198678"/>
+                    </a:xfrm>
+                    <a:prstGeom prst="rect">
+                      <a:avLst/>
+                    </a:prstGeom>
+                  </pic:spPr>
+                </pic:pic>
+              </a:graphicData>
+            </a:graphic>
+          </wp:inline>
+        </w:drawing>
+      </w:r>
+    </w:p>
+    <w:p>
+      <w:pPr>
+        <w:rPr>
+          <w:lang w:val="en-US"/>
+        </w:rPr>
+      </w:pPr>
+    </w:p>
+    <w:p>
+      <w:pPr>
+        <w:rPr>
+          <w:lang w:val="en-US"/>
+        </w:rPr>
+      </w:pPr>
+      <w:r>
+        <w:rPr>
+          <w:lang w:val="en-US"/>
+        </w:rPr>
+        <w:t xml:space="preserve">In this case we notice that the Null Hypothesis is accepted, also by observing the graph, containing lot of bugs fixed by non-heroes that compensate those big ones fixed by heroes. </w:t>
       </w:r>
     </w:p>
     <w:sectPr>

</xml_diff>